<commit_message>
modification du cahier de charge
</commit_message>
<xml_diff>
--- a/CAHIER DE CHARGE/CAHIER DE CHARGES 1.docx
+++ b/CAHIER DE CHARGE/CAHIER DE CHARGES 1.docx
@@ -19,7 +19,7 @@
           <w:rFonts w:ascii="Times New Roman" w:hAnsi="Times New Roman" w:cs="Times New Roman"/>
           <w:b/>
           <w:color w:val="ED7D31" w:themeColor="accent2"/>
-          <w:lang w:val="fr-FR"/>
+          <w:lang w:val="en-US"/>
         </w:rPr>
       </w:pPr>
       <w:bookmarkStart w:id="0" w:name="_Toc143169477"/>
@@ -33,7 +33,7 @@
           <w:rFonts w:ascii="Times New Roman" w:hAnsi="Times New Roman" w:cs="Times New Roman"/>
           <w:b/>
           <w:color w:val="ED7D31" w:themeColor="accent2"/>
-          <w:lang w:val="fr-FR"/>
+          <w:lang w:val="en-US"/>
         </w:rPr>
         <w:t>DEDICACE</w:t>
       </w:r>
@@ -50,7 +50,7 @@
         <w:rPr>
           <w:rFonts w:ascii="Times New Roman" w:hAnsi="Times New Roman" w:cs="Times New Roman"/>
           <w:color w:val="ED7D31" w:themeColor="accent2"/>
-          <w:lang w:val="fr-FR"/>
+          <w:lang w:val="en-US"/>
         </w:rPr>
       </w:pPr>
     </w:p>
@@ -60,7 +60,7 @@
         <w:rPr>
           <w:rFonts w:ascii="Times New Roman" w:hAnsi="Times New Roman" w:cs="Times New Roman"/>
           <w:color w:val="ED7D31" w:themeColor="accent2"/>
-          <w:lang w:val="fr-FR"/>
+          <w:lang w:val="en-US"/>
         </w:rPr>
       </w:pPr>
     </w:p>
@@ -70,7 +70,7 @@
         <w:rPr>
           <w:rFonts w:ascii="Times New Roman" w:hAnsi="Times New Roman" w:cs="Times New Roman"/>
           <w:color w:val="ED7D31" w:themeColor="accent2"/>
-          <w:lang w:val="fr-FR"/>
+          <w:lang w:val="en-US"/>
         </w:rPr>
       </w:pPr>
     </w:p>
@@ -80,7 +80,7 @@
         <w:rPr>
           <w:rFonts w:ascii="Times New Roman" w:hAnsi="Times New Roman" w:cs="Times New Roman"/>
           <w:color w:val="ED7D31" w:themeColor="accent2"/>
-          <w:lang w:val="fr-FR"/>
+          <w:lang w:val="en-US"/>
         </w:rPr>
       </w:pPr>
     </w:p>
@@ -92,7 +92,7 @@
           <w:color w:val="ED7D31" w:themeColor="accent2"/>
           <w:sz w:val="24"/>
           <w:szCs w:val="24"/>
-          <w:lang w:val="fr-FR"/>
+          <w:lang w:val="en-US"/>
         </w:rPr>
       </w:pPr>
       <w:r>
@@ -206,7 +206,7 @@
           <w:color w:val="ED7D31" w:themeColor="accent2"/>
           <w:sz w:val="24"/>
           <w:szCs w:val="24"/>
-          <w:lang w:val="fr-FR"/>
+          <w:lang w:val="en-US"/>
         </w:rPr>
         <w:br w:type="page"/>
       </w:r>
@@ -219,7 +219,7 @@
           <w:rFonts w:ascii="Times New Roman" w:hAnsi="Times New Roman" w:cs="Times New Roman"/>
           <w:b/>
           <w:color w:val="ED7D31" w:themeColor="accent2"/>
-          <w:lang w:val="fr-FR"/>
+          <w:lang w:val="en-US"/>
         </w:rPr>
       </w:pPr>
       <w:bookmarkStart w:id="8" w:name="_Toc143169478"/>
@@ -233,7 +233,7 @@
           <w:rFonts w:ascii="Times New Roman" w:hAnsi="Times New Roman" w:cs="Times New Roman"/>
           <w:b/>
           <w:color w:val="ED7D31" w:themeColor="accent2"/>
-          <w:lang w:val="fr-FR"/>
+          <w:lang w:val="en-US"/>
         </w:rPr>
         <w:lastRenderedPageBreak/>
         <w:t>R E M E R C I E M E N T S</w:t>
@@ -248,7 +248,7 @@
     <w:p>
       <w:pPr>
         <w:rPr>
-          <w:lang w:val="fr-FR"/>
+          <w:lang w:val="en-US"/>
         </w:rPr>
       </w:pPr>
     </w:p>
@@ -7764,7 +7764,53 @@
           <w:szCs w:val="24"/>
           <w:shd w:val="clear" w:color="auto" w:fill="FFFFFF"/>
         </w:rPr>
-        <w:t>. L'objectif principal était de fournir à l'entreprise une application web destinée à automatiser et à faciliter le processus de gestion des courriers au sein de leur institution. Pour cela, nous avons élaboré un cahier des charges visant à définir précisément les fonctionnalités requises pour une application web compatible avec les ordinateurs de bureau et les tablettes. Dans le cadre de nos responsabilités en tant qu'analyste développeur et développeur, nous avons été amenés à découvrir de nouvelles méthodes de travail et avons eu le plaisir de participer à toutes les étapes de la production de cette solution.</w:t>
+        <w:t>. L'objectif principal était de fournir à l'entreprise une application web</w:t>
+      </w:r>
+      <w:r>
+        <w:rPr>
+          <w:rFonts w:ascii="Times New Roman" w:hAnsi="Times New Roman" w:cs="Times New Roman"/>
+          <w:color w:val="0D0D0D"/>
+          <w:sz w:val="24"/>
+          <w:szCs w:val="24"/>
+          <w:shd w:val="clear" w:color="auto" w:fill="FFFFFF"/>
+        </w:rPr>
+        <w:t xml:space="preserve"> qui se nomme </w:t>
+      </w:r>
+      <w:proofErr w:type="spellStart"/>
+      <w:r>
+        <w:rPr>
+          <w:rFonts w:ascii="Times New Roman" w:hAnsi="Times New Roman" w:cs="Times New Roman"/>
+          <w:b/>
+          <w:bCs/>
+          <w:color w:val="0D0D0D"/>
+          <w:sz w:val="24"/>
+          <w:szCs w:val="24"/>
+          <w:shd w:val="clear" w:color="auto" w:fill="FFFFFF"/>
+        </w:rPr>
+        <w:t>MailTracker</w:t>
+      </w:r>
+      <w:proofErr w:type="spellEnd"/>
+      <w:r>
+        <w:rPr>
+          <w:rFonts w:ascii="Times New Roman" w:hAnsi="Times New Roman" w:cs="Times New Roman"/>
+          <w:b/>
+          <w:bCs/>
+          <w:color w:val="0D0D0D"/>
+          <w:sz w:val="24"/>
+          <w:szCs w:val="24"/>
+          <w:shd w:val="clear" w:color="auto" w:fill="FFFFFF"/>
+        </w:rPr>
+        <w:t xml:space="preserve"> </w:t>
+      </w:r>
+      <w:r>
+        <w:rPr>
+          <w:rFonts w:ascii="Times New Roman" w:hAnsi="Times New Roman" w:cs="Times New Roman"/>
+          <w:color w:val="0D0D0D"/>
+          <w:sz w:val="24"/>
+          <w:szCs w:val="24"/>
+          <w:shd w:val="clear" w:color="auto" w:fill="FFFFFF"/>
+        </w:rPr>
+        <w:t>destinée à automatiser et à faciliter le processus de gestion des courriers au sein de leur institution. Pour cela, nous avons élaboré un cahier des charges visant à définir précisément les fonctionnalités requises pour une application web compatible avec les ordinateurs de bureau et les tablettes. Dans le cadre de nos responsabilités en tant qu'analyste développeur et développeur, nous avons été amenés à découvrir de nouvelles méthodes de travail et avons eu le plaisir de participer à toutes les étapes de la production de cette solution.</w:t>
       </w:r>
     </w:p>
     <w:p>
@@ -8065,600 +8111,18 @@
           <w:sz w:val="24"/>
           <w:szCs w:val="24"/>
           <w:shd w:val="clear" w:color="auto" w:fill="FFFFFF"/>
-        </w:rPr>
-        <w:t xml:space="preserve">The </w:t>
-      </w:r>
-      <w:proofErr w:type="spellStart"/>
-      <w:r>
-        <w:rPr>
-          <w:rFonts w:ascii="Times New Roman" w:hAnsi="Times New Roman" w:cs="Times New Roman"/>
-          <w:color w:val="0D0D0D"/>
+          <w:lang w:val="en-US"/>
+        </w:rPr>
+        <w:t xml:space="preserve">The following report has been drafted in the aftermath of our professional experience conducted at INTERFACE S.A. as part of the pursuit of a Bachelor's degree in web and software development. This endeavor took place during the academic year 2023-2024. Over the course of these four months spent at INTERFACE S.A., our mission was to work on a project with the theme: </w:t>
+      </w:r>
+      <w:r>
+        <w:rPr>
+          <w:rFonts w:ascii="Times New Roman" w:hAnsi="Times New Roman" w:cs="Times New Roman"/>
+          <w:color w:val="ED7D31" w:themeColor="accent2"/>
           <w:sz w:val="24"/>
           <w:szCs w:val="24"/>
           <w:shd w:val="clear" w:color="auto" w:fill="FFFFFF"/>
-        </w:rPr>
-        <w:t>following</w:t>
-      </w:r>
-      <w:proofErr w:type="spellEnd"/>
-      <w:r>
-        <w:rPr>
-          <w:rFonts w:ascii="Times New Roman" w:hAnsi="Times New Roman" w:cs="Times New Roman"/>
-          <w:color w:val="0D0D0D"/>
-          <w:sz w:val="24"/>
-          <w:szCs w:val="24"/>
-          <w:shd w:val="clear" w:color="auto" w:fill="FFFFFF"/>
-        </w:rPr>
-        <w:t xml:space="preserve"> report has been </w:t>
-      </w:r>
-      <w:proofErr w:type="spellStart"/>
-      <w:r>
-        <w:rPr>
-          <w:rFonts w:ascii="Times New Roman" w:hAnsi="Times New Roman" w:cs="Times New Roman"/>
-          <w:color w:val="0D0D0D"/>
-          <w:sz w:val="24"/>
-          <w:szCs w:val="24"/>
-          <w:shd w:val="clear" w:color="auto" w:fill="FFFFFF"/>
-        </w:rPr>
-        <w:t>drafted</w:t>
-      </w:r>
-      <w:proofErr w:type="spellEnd"/>
-      <w:r>
-        <w:rPr>
-          <w:rFonts w:ascii="Times New Roman" w:hAnsi="Times New Roman" w:cs="Times New Roman"/>
-          <w:color w:val="0D0D0D"/>
-          <w:sz w:val="24"/>
-          <w:szCs w:val="24"/>
-          <w:shd w:val="clear" w:color="auto" w:fill="FFFFFF"/>
-        </w:rPr>
-        <w:t xml:space="preserve"> in the </w:t>
-      </w:r>
-      <w:proofErr w:type="spellStart"/>
-      <w:r>
-        <w:rPr>
-          <w:rFonts w:ascii="Times New Roman" w:hAnsi="Times New Roman" w:cs="Times New Roman"/>
-          <w:color w:val="0D0D0D"/>
-          <w:sz w:val="24"/>
-          <w:szCs w:val="24"/>
-          <w:shd w:val="clear" w:color="auto" w:fill="FFFFFF"/>
-        </w:rPr>
-        <w:t>aftermath</w:t>
-      </w:r>
-      <w:proofErr w:type="spellEnd"/>
-      <w:r>
-        <w:rPr>
-          <w:rFonts w:ascii="Times New Roman" w:hAnsi="Times New Roman" w:cs="Times New Roman"/>
-          <w:color w:val="0D0D0D"/>
-          <w:sz w:val="24"/>
-          <w:szCs w:val="24"/>
-          <w:shd w:val="clear" w:color="auto" w:fill="FFFFFF"/>
-        </w:rPr>
-        <w:t xml:space="preserve"> of </w:t>
-      </w:r>
-      <w:proofErr w:type="spellStart"/>
-      <w:r>
-        <w:rPr>
-          <w:rFonts w:ascii="Times New Roman" w:hAnsi="Times New Roman" w:cs="Times New Roman"/>
-          <w:color w:val="0D0D0D"/>
-          <w:sz w:val="24"/>
-          <w:szCs w:val="24"/>
-          <w:shd w:val="clear" w:color="auto" w:fill="FFFFFF"/>
-        </w:rPr>
-        <w:t>our</w:t>
-      </w:r>
-      <w:proofErr w:type="spellEnd"/>
-      <w:r>
-        <w:rPr>
-          <w:rFonts w:ascii="Times New Roman" w:hAnsi="Times New Roman" w:cs="Times New Roman"/>
-          <w:color w:val="0D0D0D"/>
-          <w:sz w:val="24"/>
-          <w:szCs w:val="24"/>
-          <w:shd w:val="clear" w:color="auto" w:fill="FFFFFF"/>
-        </w:rPr>
-        <w:t xml:space="preserve"> </w:t>
-      </w:r>
-      <w:proofErr w:type="spellStart"/>
-      <w:r>
-        <w:rPr>
-          <w:rFonts w:ascii="Times New Roman" w:hAnsi="Times New Roman" w:cs="Times New Roman"/>
-          <w:color w:val="0D0D0D"/>
-          <w:sz w:val="24"/>
-          <w:szCs w:val="24"/>
-          <w:shd w:val="clear" w:color="auto" w:fill="FFFFFF"/>
-        </w:rPr>
-        <w:t>professional</w:t>
-      </w:r>
-      <w:proofErr w:type="spellEnd"/>
-      <w:r>
-        <w:rPr>
-          <w:rFonts w:ascii="Times New Roman" w:hAnsi="Times New Roman" w:cs="Times New Roman"/>
-          <w:color w:val="0D0D0D"/>
-          <w:sz w:val="24"/>
-          <w:szCs w:val="24"/>
-          <w:shd w:val="clear" w:color="auto" w:fill="FFFFFF"/>
-        </w:rPr>
-        <w:t xml:space="preserve"> </w:t>
-      </w:r>
-      <w:proofErr w:type="spellStart"/>
-      <w:r>
-        <w:rPr>
-          <w:rFonts w:ascii="Times New Roman" w:hAnsi="Times New Roman" w:cs="Times New Roman"/>
-          <w:color w:val="0D0D0D"/>
-          <w:sz w:val="24"/>
-          <w:szCs w:val="24"/>
-          <w:shd w:val="clear" w:color="auto" w:fill="FFFFFF"/>
-        </w:rPr>
-        <w:t>experience</w:t>
-      </w:r>
-      <w:proofErr w:type="spellEnd"/>
-      <w:r>
-        <w:rPr>
-          <w:rFonts w:ascii="Times New Roman" w:hAnsi="Times New Roman" w:cs="Times New Roman"/>
-          <w:color w:val="0D0D0D"/>
-          <w:sz w:val="24"/>
-          <w:szCs w:val="24"/>
-          <w:shd w:val="clear" w:color="auto" w:fill="FFFFFF"/>
-        </w:rPr>
-        <w:t xml:space="preserve"> </w:t>
-      </w:r>
-      <w:proofErr w:type="spellStart"/>
-      <w:r>
-        <w:rPr>
-          <w:rFonts w:ascii="Times New Roman" w:hAnsi="Times New Roman" w:cs="Times New Roman"/>
-          <w:color w:val="0D0D0D"/>
-          <w:sz w:val="24"/>
-          <w:szCs w:val="24"/>
-          <w:shd w:val="clear" w:color="auto" w:fill="FFFFFF"/>
-        </w:rPr>
-        <w:t>conducted</w:t>
-      </w:r>
-      <w:proofErr w:type="spellEnd"/>
-      <w:r>
-        <w:rPr>
-          <w:rFonts w:ascii="Times New Roman" w:hAnsi="Times New Roman" w:cs="Times New Roman"/>
-          <w:color w:val="0D0D0D"/>
-          <w:sz w:val="24"/>
-          <w:szCs w:val="24"/>
-          <w:shd w:val="clear" w:color="auto" w:fill="FFFFFF"/>
-        </w:rPr>
-        <w:t xml:space="preserve"> at INTERFACE S.A. </w:t>
-      </w:r>
-      <w:proofErr w:type="gramStart"/>
-      <w:r>
-        <w:rPr>
-          <w:rFonts w:ascii="Times New Roman" w:hAnsi="Times New Roman" w:cs="Times New Roman"/>
-          <w:color w:val="0D0D0D"/>
-          <w:sz w:val="24"/>
-          <w:szCs w:val="24"/>
-          <w:shd w:val="clear" w:color="auto" w:fill="FFFFFF"/>
-        </w:rPr>
-        <w:t>as part</w:t>
-      </w:r>
-      <w:proofErr w:type="gramEnd"/>
-      <w:r>
-        <w:rPr>
-          <w:rFonts w:ascii="Times New Roman" w:hAnsi="Times New Roman" w:cs="Times New Roman"/>
-          <w:color w:val="0D0D0D"/>
-          <w:sz w:val="24"/>
-          <w:szCs w:val="24"/>
-          <w:shd w:val="clear" w:color="auto" w:fill="FFFFFF"/>
-        </w:rPr>
-        <w:t xml:space="preserve"> of the </w:t>
-      </w:r>
-      <w:proofErr w:type="spellStart"/>
-      <w:r>
-        <w:rPr>
-          <w:rFonts w:ascii="Times New Roman" w:hAnsi="Times New Roman" w:cs="Times New Roman"/>
-          <w:color w:val="0D0D0D"/>
-          <w:sz w:val="24"/>
-          <w:szCs w:val="24"/>
-          <w:shd w:val="clear" w:color="auto" w:fill="FFFFFF"/>
-        </w:rPr>
-        <w:t>pursuit</w:t>
-      </w:r>
-      <w:proofErr w:type="spellEnd"/>
-      <w:r>
-        <w:rPr>
-          <w:rFonts w:ascii="Times New Roman" w:hAnsi="Times New Roman" w:cs="Times New Roman"/>
-          <w:color w:val="0D0D0D"/>
-          <w:sz w:val="24"/>
-          <w:szCs w:val="24"/>
-          <w:shd w:val="clear" w:color="auto" w:fill="FFFFFF"/>
-        </w:rPr>
-        <w:t xml:space="preserve"> of a </w:t>
-      </w:r>
-      <w:proofErr w:type="spellStart"/>
-      <w:r>
-        <w:rPr>
-          <w:rFonts w:ascii="Times New Roman" w:hAnsi="Times New Roman" w:cs="Times New Roman"/>
-          <w:color w:val="0D0D0D"/>
-          <w:sz w:val="24"/>
-          <w:szCs w:val="24"/>
-          <w:shd w:val="clear" w:color="auto" w:fill="FFFFFF"/>
-        </w:rPr>
-        <w:t>Bachelor's</w:t>
-      </w:r>
-      <w:proofErr w:type="spellEnd"/>
-      <w:r>
-        <w:rPr>
-          <w:rFonts w:ascii="Times New Roman" w:hAnsi="Times New Roman" w:cs="Times New Roman"/>
-          <w:color w:val="0D0D0D"/>
-          <w:sz w:val="24"/>
-          <w:szCs w:val="24"/>
-          <w:shd w:val="clear" w:color="auto" w:fill="FFFFFF"/>
-        </w:rPr>
-        <w:t xml:space="preserve"> </w:t>
-      </w:r>
-      <w:proofErr w:type="spellStart"/>
-      <w:r>
-        <w:rPr>
-          <w:rFonts w:ascii="Times New Roman" w:hAnsi="Times New Roman" w:cs="Times New Roman"/>
-          <w:color w:val="0D0D0D"/>
-          <w:sz w:val="24"/>
-          <w:szCs w:val="24"/>
-          <w:shd w:val="clear" w:color="auto" w:fill="FFFFFF"/>
-        </w:rPr>
-        <w:t>degree</w:t>
-      </w:r>
-      <w:proofErr w:type="spellEnd"/>
-      <w:r>
-        <w:rPr>
-          <w:rFonts w:ascii="Times New Roman" w:hAnsi="Times New Roman" w:cs="Times New Roman"/>
-          <w:color w:val="0D0D0D"/>
-          <w:sz w:val="24"/>
-          <w:szCs w:val="24"/>
-          <w:shd w:val="clear" w:color="auto" w:fill="FFFFFF"/>
-        </w:rPr>
-        <w:t xml:space="preserve"> in web and software </w:t>
-      </w:r>
-      <w:proofErr w:type="spellStart"/>
-      <w:r>
-        <w:rPr>
-          <w:rFonts w:ascii="Times New Roman" w:hAnsi="Times New Roman" w:cs="Times New Roman"/>
-          <w:color w:val="0D0D0D"/>
-          <w:sz w:val="24"/>
-          <w:szCs w:val="24"/>
-          <w:shd w:val="clear" w:color="auto" w:fill="FFFFFF"/>
-        </w:rPr>
-        <w:t>development</w:t>
-      </w:r>
-      <w:proofErr w:type="spellEnd"/>
-      <w:r>
-        <w:rPr>
-          <w:rFonts w:ascii="Times New Roman" w:hAnsi="Times New Roman" w:cs="Times New Roman"/>
-          <w:color w:val="0D0D0D"/>
-          <w:sz w:val="24"/>
-          <w:szCs w:val="24"/>
-          <w:shd w:val="clear" w:color="auto" w:fill="FFFFFF"/>
-        </w:rPr>
-        <w:t xml:space="preserve">. This </w:t>
-      </w:r>
-      <w:proofErr w:type="spellStart"/>
-      <w:r>
-        <w:rPr>
-          <w:rFonts w:ascii="Times New Roman" w:hAnsi="Times New Roman" w:cs="Times New Roman"/>
-          <w:color w:val="0D0D0D"/>
-          <w:sz w:val="24"/>
-          <w:szCs w:val="24"/>
-          <w:shd w:val="clear" w:color="auto" w:fill="FFFFFF"/>
-        </w:rPr>
-        <w:t>endeavor</w:t>
-      </w:r>
-      <w:proofErr w:type="spellEnd"/>
-      <w:r>
-        <w:rPr>
-          <w:rFonts w:ascii="Times New Roman" w:hAnsi="Times New Roman" w:cs="Times New Roman"/>
-          <w:color w:val="0D0D0D"/>
-          <w:sz w:val="24"/>
-          <w:szCs w:val="24"/>
-          <w:shd w:val="clear" w:color="auto" w:fill="FFFFFF"/>
-        </w:rPr>
-        <w:t xml:space="preserve"> </w:t>
-      </w:r>
-      <w:proofErr w:type="spellStart"/>
-      <w:r>
-        <w:rPr>
-          <w:rFonts w:ascii="Times New Roman" w:hAnsi="Times New Roman" w:cs="Times New Roman"/>
-          <w:color w:val="0D0D0D"/>
-          <w:sz w:val="24"/>
-          <w:szCs w:val="24"/>
-          <w:shd w:val="clear" w:color="auto" w:fill="FFFFFF"/>
-        </w:rPr>
-        <w:t>took</w:t>
-      </w:r>
-      <w:proofErr w:type="spellEnd"/>
-      <w:r>
-        <w:rPr>
-          <w:rFonts w:ascii="Times New Roman" w:hAnsi="Times New Roman" w:cs="Times New Roman"/>
-          <w:color w:val="0D0D0D"/>
-          <w:sz w:val="24"/>
-          <w:szCs w:val="24"/>
-          <w:shd w:val="clear" w:color="auto" w:fill="FFFFFF"/>
-        </w:rPr>
-        <w:t xml:space="preserve"> place </w:t>
-      </w:r>
-      <w:proofErr w:type="spellStart"/>
-      <w:r>
-        <w:rPr>
-          <w:rFonts w:ascii="Times New Roman" w:hAnsi="Times New Roman" w:cs="Times New Roman"/>
-          <w:color w:val="0D0D0D"/>
-          <w:sz w:val="24"/>
-          <w:szCs w:val="24"/>
-          <w:shd w:val="clear" w:color="auto" w:fill="FFFFFF"/>
-        </w:rPr>
-        <w:t>during</w:t>
-      </w:r>
-      <w:proofErr w:type="spellEnd"/>
-      <w:r>
-        <w:rPr>
-          <w:rFonts w:ascii="Times New Roman" w:hAnsi="Times New Roman" w:cs="Times New Roman"/>
-          <w:color w:val="0D0D0D"/>
-          <w:sz w:val="24"/>
-          <w:szCs w:val="24"/>
-          <w:shd w:val="clear" w:color="auto" w:fill="FFFFFF"/>
-        </w:rPr>
-        <w:t xml:space="preserve"> the </w:t>
-      </w:r>
-      <w:proofErr w:type="spellStart"/>
-      <w:r>
-        <w:rPr>
-          <w:rFonts w:ascii="Times New Roman" w:hAnsi="Times New Roman" w:cs="Times New Roman"/>
-          <w:color w:val="0D0D0D"/>
-          <w:sz w:val="24"/>
-          <w:szCs w:val="24"/>
-          <w:shd w:val="clear" w:color="auto" w:fill="FFFFFF"/>
-        </w:rPr>
-        <w:t>academic</w:t>
-      </w:r>
-      <w:proofErr w:type="spellEnd"/>
-      <w:r>
-        <w:rPr>
-          <w:rFonts w:ascii="Times New Roman" w:hAnsi="Times New Roman" w:cs="Times New Roman"/>
-          <w:color w:val="0D0D0D"/>
-          <w:sz w:val="24"/>
-          <w:szCs w:val="24"/>
-          <w:shd w:val="clear" w:color="auto" w:fill="FFFFFF"/>
-        </w:rPr>
-        <w:t xml:space="preserve"> </w:t>
-      </w:r>
-      <w:proofErr w:type="spellStart"/>
-      <w:r>
-        <w:rPr>
-          <w:rFonts w:ascii="Times New Roman" w:hAnsi="Times New Roman" w:cs="Times New Roman"/>
-          <w:color w:val="0D0D0D"/>
-          <w:sz w:val="24"/>
-          <w:szCs w:val="24"/>
-          <w:shd w:val="clear" w:color="auto" w:fill="FFFFFF"/>
-        </w:rPr>
-        <w:t>year</w:t>
-      </w:r>
-      <w:proofErr w:type="spellEnd"/>
-      <w:r>
-        <w:rPr>
-          <w:rFonts w:ascii="Times New Roman" w:hAnsi="Times New Roman" w:cs="Times New Roman"/>
-          <w:color w:val="0D0D0D"/>
-          <w:sz w:val="24"/>
-          <w:szCs w:val="24"/>
-          <w:shd w:val="clear" w:color="auto" w:fill="FFFFFF"/>
-        </w:rPr>
-        <w:t xml:space="preserve"> 2023-2024. Over the course of </w:t>
-      </w:r>
-      <w:proofErr w:type="spellStart"/>
-      <w:r>
-        <w:rPr>
-          <w:rFonts w:ascii="Times New Roman" w:hAnsi="Times New Roman" w:cs="Times New Roman"/>
-          <w:color w:val="0D0D0D"/>
-          <w:sz w:val="24"/>
-          <w:szCs w:val="24"/>
-          <w:shd w:val="clear" w:color="auto" w:fill="FFFFFF"/>
-        </w:rPr>
-        <w:t>these</w:t>
-      </w:r>
-      <w:proofErr w:type="spellEnd"/>
-      <w:r>
-        <w:rPr>
-          <w:rFonts w:ascii="Times New Roman" w:hAnsi="Times New Roman" w:cs="Times New Roman"/>
-          <w:color w:val="0D0D0D"/>
-          <w:sz w:val="24"/>
-          <w:szCs w:val="24"/>
-          <w:shd w:val="clear" w:color="auto" w:fill="FFFFFF"/>
-        </w:rPr>
-        <w:t xml:space="preserve"> four </w:t>
-      </w:r>
-      <w:proofErr w:type="spellStart"/>
-      <w:r>
-        <w:rPr>
-          <w:rFonts w:ascii="Times New Roman" w:hAnsi="Times New Roman" w:cs="Times New Roman"/>
-          <w:color w:val="0D0D0D"/>
-          <w:sz w:val="24"/>
-          <w:szCs w:val="24"/>
-          <w:shd w:val="clear" w:color="auto" w:fill="FFFFFF"/>
-        </w:rPr>
-        <w:t>months</w:t>
-      </w:r>
-      <w:proofErr w:type="spellEnd"/>
-      <w:r>
-        <w:rPr>
-          <w:rFonts w:ascii="Times New Roman" w:hAnsi="Times New Roman" w:cs="Times New Roman"/>
-          <w:color w:val="0D0D0D"/>
-          <w:sz w:val="24"/>
-          <w:szCs w:val="24"/>
-          <w:shd w:val="clear" w:color="auto" w:fill="FFFFFF"/>
-        </w:rPr>
-        <w:t xml:space="preserve"> </w:t>
-      </w:r>
-      <w:proofErr w:type="spellStart"/>
-      <w:r>
-        <w:rPr>
-          <w:rFonts w:ascii="Times New Roman" w:hAnsi="Times New Roman" w:cs="Times New Roman"/>
-          <w:color w:val="0D0D0D"/>
-          <w:sz w:val="24"/>
-          <w:szCs w:val="24"/>
-          <w:shd w:val="clear" w:color="auto" w:fill="FFFFFF"/>
-        </w:rPr>
-        <w:t>spent</w:t>
-      </w:r>
-      <w:proofErr w:type="spellEnd"/>
-      <w:r>
-        <w:rPr>
-          <w:rFonts w:ascii="Times New Roman" w:hAnsi="Times New Roman" w:cs="Times New Roman"/>
-          <w:color w:val="0D0D0D"/>
-          <w:sz w:val="24"/>
-          <w:szCs w:val="24"/>
-          <w:shd w:val="clear" w:color="auto" w:fill="FFFFFF"/>
-        </w:rPr>
-        <w:t xml:space="preserve"> at INTERFACE S.A., </w:t>
-      </w:r>
-      <w:proofErr w:type="spellStart"/>
-      <w:r>
-        <w:rPr>
-          <w:rFonts w:ascii="Times New Roman" w:hAnsi="Times New Roman" w:cs="Times New Roman"/>
-          <w:color w:val="0D0D0D"/>
-          <w:sz w:val="24"/>
-          <w:szCs w:val="24"/>
-          <w:shd w:val="clear" w:color="auto" w:fill="FFFFFF"/>
-        </w:rPr>
-        <w:t>our</w:t>
-      </w:r>
-      <w:proofErr w:type="spellEnd"/>
-      <w:r>
-        <w:rPr>
-          <w:rFonts w:ascii="Times New Roman" w:hAnsi="Times New Roman" w:cs="Times New Roman"/>
-          <w:color w:val="0D0D0D"/>
-          <w:sz w:val="24"/>
-          <w:szCs w:val="24"/>
-          <w:shd w:val="clear" w:color="auto" w:fill="FFFFFF"/>
-        </w:rPr>
-        <w:t xml:space="preserve"> mission </w:t>
-      </w:r>
-      <w:proofErr w:type="spellStart"/>
-      <w:r>
-        <w:rPr>
-          <w:rFonts w:ascii="Times New Roman" w:hAnsi="Times New Roman" w:cs="Times New Roman"/>
-          <w:color w:val="0D0D0D"/>
-          <w:sz w:val="24"/>
-          <w:szCs w:val="24"/>
-          <w:shd w:val="clear" w:color="auto" w:fill="FFFFFF"/>
-        </w:rPr>
-        <w:t>was</w:t>
-      </w:r>
-      <w:proofErr w:type="spellEnd"/>
-      <w:r>
-        <w:rPr>
-          <w:rFonts w:ascii="Times New Roman" w:hAnsi="Times New Roman" w:cs="Times New Roman"/>
-          <w:color w:val="0D0D0D"/>
-          <w:sz w:val="24"/>
-          <w:szCs w:val="24"/>
-          <w:shd w:val="clear" w:color="auto" w:fill="FFFFFF"/>
-        </w:rPr>
-        <w:t xml:space="preserve"> to </w:t>
-      </w:r>
-      <w:proofErr w:type="spellStart"/>
-      <w:r>
-        <w:rPr>
-          <w:rFonts w:ascii="Times New Roman" w:hAnsi="Times New Roman" w:cs="Times New Roman"/>
-          <w:color w:val="0D0D0D"/>
-          <w:sz w:val="24"/>
-          <w:szCs w:val="24"/>
-          <w:shd w:val="clear" w:color="auto" w:fill="FFFFFF"/>
-        </w:rPr>
-        <w:t>work</w:t>
-      </w:r>
-      <w:proofErr w:type="spellEnd"/>
-      <w:r>
-        <w:rPr>
-          <w:rFonts w:ascii="Times New Roman" w:hAnsi="Times New Roman" w:cs="Times New Roman"/>
-          <w:color w:val="0D0D0D"/>
-          <w:sz w:val="24"/>
-          <w:szCs w:val="24"/>
-          <w:shd w:val="clear" w:color="auto" w:fill="FFFFFF"/>
-        </w:rPr>
-        <w:t xml:space="preserve"> on a </w:t>
-      </w:r>
-      <w:proofErr w:type="spellStart"/>
-      <w:r>
-        <w:rPr>
-          <w:rFonts w:ascii="Times New Roman" w:hAnsi="Times New Roman" w:cs="Times New Roman"/>
-          <w:color w:val="0D0D0D"/>
-          <w:sz w:val="24"/>
-          <w:szCs w:val="24"/>
-          <w:shd w:val="clear" w:color="auto" w:fill="FFFFFF"/>
-        </w:rPr>
-        <w:t>project</w:t>
-      </w:r>
-      <w:proofErr w:type="spellEnd"/>
-      <w:r>
-        <w:rPr>
-          <w:rFonts w:ascii="Times New Roman" w:hAnsi="Times New Roman" w:cs="Times New Roman"/>
-          <w:color w:val="0D0D0D"/>
-          <w:sz w:val="24"/>
-          <w:szCs w:val="24"/>
-          <w:shd w:val="clear" w:color="auto" w:fill="FFFFFF"/>
-        </w:rPr>
-        <w:t xml:space="preserve"> </w:t>
-      </w:r>
-      <w:proofErr w:type="spellStart"/>
-      <w:r>
-        <w:rPr>
-          <w:rFonts w:ascii="Times New Roman" w:hAnsi="Times New Roman" w:cs="Times New Roman"/>
-          <w:color w:val="0D0D0D"/>
-          <w:sz w:val="24"/>
-          <w:szCs w:val="24"/>
-          <w:shd w:val="clear" w:color="auto" w:fill="FFFFFF"/>
-        </w:rPr>
-        <w:t>with</w:t>
-      </w:r>
-      <w:proofErr w:type="spellEnd"/>
-      <w:r>
-        <w:rPr>
-          <w:rFonts w:ascii="Times New Roman" w:hAnsi="Times New Roman" w:cs="Times New Roman"/>
-          <w:color w:val="0D0D0D"/>
-          <w:sz w:val="24"/>
-          <w:szCs w:val="24"/>
-          <w:shd w:val="clear" w:color="auto" w:fill="FFFFFF"/>
-        </w:rPr>
-        <w:t xml:space="preserve"> the </w:t>
-      </w:r>
-      <w:proofErr w:type="spellStart"/>
-      <w:proofErr w:type="gramStart"/>
-      <w:r>
-        <w:rPr>
-          <w:rFonts w:ascii="Times New Roman" w:hAnsi="Times New Roman" w:cs="Times New Roman"/>
-          <w:color w:val="0D0D0D"/>
-          <w:sz w:val="24"/>
-          <w:szCs w:val="24"/>
-          <w:shd w:val="clear" w:color="auto" w:fill="FFFFFF"/>
-        </w:rPr>
-        <w:t>theme</w:t>
-      </w:r>
-      <w:proofErr w:type="spellEnd"/>
-      <w:r>
-        <w:rPr>
-          <w:rFonts w:ascii="Times New Roman" w:hAnsi="Times New Roman" w:cs="Times New Roman"/>
-          <w:color w:val="0D0D0D"/>
-          <w:sz w:val="24"/>
-          <w:szCs w:val="24"/>
-          <w:shd w:val="clear" w:color="auto" w:fill="FFFFFF"/>
-        </w:rPr>
-        <w:t>:</w:t>
-      </w:r>
-      <w:proofErr w:type="gramEnd"/>
-      <w:r>
-        <w:rPr>
-          <w:rFonts w:ascii="Times New Roman" w:hAnsi="Times New Roman" w:cs="Times New Roman"/>
-          <w:color w:val="0D0D0D"/>
-          <w:sz w:val="24"/>
-          <w:szCs w:val="24"/>
-          <w:shd w:val="clear" w:color="auto" w:fill="FFFFFF"/>
-        </w:rPr>
-        <w:t xml:space="preserve"> </w:t>
-      </w:r>
-      <w:r>
-        <w:rPr>
-          <w:rFonts w:ascii="Times New Roman" w:hAnsi="Times New Roman" w:cs="Times New Roman"/>
-          <w:color w:val="ED7D31" w:themeColor="accent2"/>
-          <w:sz w:val="24"/>
-          <w:szCs w:val="24"/>
-          <w:shd w:val="clear" w:color="auto" w:fill="FFFFFF"/>
+          <w:lang w:val="en-US"/>
         </w:rPr>
         <w:t>"</w:t>
       </w:r>
@@ -8671,990 +8135,20 @@
           <w:sz w:val="24"/>
           <w:szCs w:val="24"/>
           <w:shd w:val="clear" w:color="auto" w:fill="FFFFFF"/>
-        </w:rPr>
-        <w:t xml:space="preserve">Design and </w:t>
-      </w:r>
-      <w:proofErr w:type="spellStart"/>
-      <w:r>
-        <w:rPr>
-          <w:rFonts w:ascii="Times New Roman" w:hAnsi="Times New Roman" w:cs="Times New Roman"/>
-          <w:b/>
-          <w:bCs/>
-          <w:color w:val="ED7D31" w:themeColor="accent2"/>
+          <w:lang w:val="en-US"/>
+        </w:rPr>
+        <w:t xml:space="preserve">Design and implementation of a web application for mail management." </w:t>
+      </w:r>
+      <w:r>
+        <w:rPr>
+          <w:rFonts w:ascii="Times New Roman" w:hAnsi="Times New Roman" w:cs="Times New Roman"/>
+          <w:color w:val="0D0D0D"/>
           <w:sz w:val="24"/>
           <w:szCs w:val="24"/>
           <w:shd w:val="clear" w:color="auto" w:fill="FFFFFF"/>
-        </w:rPr>
-        <w:t>implementation</w:t>
-      </w:r>
-      <w:proofErr w:type="spellEnd"/>
-      <w:r>
-        <w:rPr>
-          <w:rFonts w:ascii="Times New Roman" w:hAnsi="Times New Roman" w:cs="Times New Roman"/>
-          <w:b/>
-          <w:bCs/>
-          <w:color w:val="ED7D31" w:themeColor="accent2"/>
-          <w:sz w:val="24"/>
-          <w:szCs w:val="24"/>
-          <w:shd w:val="clear" w:color="auto" w:fill="FFFFFF"/>
-        </w:rPr>
-        <w:t xml:space="preserve"> of a web application for mail management." </w:t>
-      </w:r>
-      <w:r>
-        <w:rPr>
-          <w:rFonts w:ascii="Times New Roman" w:hAnsi="Times New Roman" w:cs="Times New Roman"/>
-          <w:color w:val="0D0D0D"/>
-          <w:sz w:val="24"/>
-          <w:szCs w:val="24"/>
-          <w:shd w:val="clear" w:color="auto" w:fill="FFFFFF"/>
-        </w:rPr>
-        <w:t xml:space="preserve">The objective </w:t>
-      </w:r>
-      <w:proofErr w:type="spellStart"/>
-      <w:r>
-        <w:rPr>
-          <w:rFonts w:ascii="Times New Roman" w:hAnsi="Times New Roman" w:cs="Times New Roman"/>
-          <w:color w:val="0D0D0D"/>
-          <w:sz w:val="24"/>
-          <w:szCs w:val="24"/>
-          <w:shd w:val="clear" w:color="auto" w:fill="FFFFFF"/>
-        </w:rPr>
-        <w:t>was</w:t>
-      </w:r>
-      <w:proofErr w:type="spellEnd"/>
-      <w:r>
-        <w:rPr>
-          <w:rFonts w:ascii="Times New Roman" w:hAnsi="Times New Roman" w:cs="Times New Roman"/>
-          <w:color w:val="0D0D0D"/>
-          <w:sz w:val="24"/>
-          <w:szCs w:val="24"/>
-          <w:shd w:val="clear" w:color="auto" w:fill="FFFFFF"/>
-        </w:rPr>
-        <w:t xml:space="preserve"> to </w:t>
-      </w:r>
-      <w:proofErr w:type="spellStart"/>
-      <w:r>
-        <w:rPr>
-          <w:rFonts w:ascii="Times New Roman" w:hAnsi="Times New Roman" w:cs="Times New Roman"/>
-          <w:color w:val="0D0D0D"/>
-          <w:sz w:val="24"/>
-          <w:szCs w:val="24"/>
-          <w:shd w:val="clear" w:color="auto" w:fill="FFFFFF"/>
-        </w:rPr>
-        <w:t>provide</w:t>
-      </w:r>
-      <w:proofErr w:type="spellEnd"/>
-      <w:r>
-        <w:rPr>
-          <w:rFonts w:ascii="Times New Roman" w:hAnsi="Times New Roman" w:cs="Times New Roman"/>
-          <w:color w:val="0D0D0D"/>
-          <w:sz w:val="24"/>
-          <w:szCs w:val="24"/>
-          <w:shd w:val="clear" w:color="auto" w:fill="FFFFFF"/>
-        </w:rPr>
-        <w:t xml:space="preserve"> </w:t>
-      </w:r>
-      <w:proofErr w:type="spellStart"/>
-      <w:r>
-        <w:rPr>
-          <w:rFonts w:ascii="Times New Roman" w:hAnsi="Times New Roman" w:cs="Times New Roman"/>
-          <w:color w:val="0D0D0D"/>
-          <w:sz w:val="24"/>
-          <w:szCs w:val="24"/>
-          <w:shd w:val="clear" w:color="auto" w:fill="FFFFFF"/>
-        </w:rPr>
-        <w:t>this</w:t>
-      </w:r>
-      <w:proofErr w:type="spellEnd"/>
-      <w:r>
-        <w:rPr>
-          <w:rFonts w:ascii="Times New Roman" w:hAnsi="Times New Roman" w:cs="Times New Roman"/>
-          <w:color w:val="0D0D0D"/>
-          <w:sz w:val="24"/>
-          <w:szCs w:val="24"/>
-          <w:shd w:val="clear" w:color="auto" w:fill="FFFFFF"/>
-        </w:rPr>
-        <w:t xml:space="preserve"> </w:t>
-      </w:r>
-      <w:proofErr w:type="spellStart"/>
-      <w:r>
-        <w:rPr>
-          <w:rFonts w:ascii="Times New Roman" w:hAnsi="Times New Roman" w:cs="Times New Roman"/>
-          <w:color w:val="0D0D0D"/>
-          <w:sz w:val="24"/>
-          <w:szCs w:val="24"/>
-          <w:shd w:val="clear" w:color="auto" w:fill="FFFFFF"/>
-        </w:rPr>
-        <w:t>company</w:t>
-      </w:r>
-      <w:proofErr w:type="spellEnd"/>
-      <w:r>
-        <w:rPr>
-          <w:rFonts w:ascii="Times New Roman" w:hAnsi="Times New Roman" w:cs="Times New Roman"/>
-          <w:color w:val="0D0D0D"/>
-          <w:sz w:val="24"/>
-          <w:szCs w:val="24"/>
-          <w:shd w:val="clear" w:color="auto" w:fill="FFFFFF"/>
-        </w:rPr>
-        <w:t xml:space="preserve"> </w:t>
-      </w:r>
-      <w:proofErr w:type="spellStart"/>
-      <w:r>
-        <w:rPr>
-          <w:rFonts w:ascii="Times New Roman" w:hAnsi="Times New Roman" w:cs="Times New Roman"/>
-          <w:color w:val="0D0D0D"/>
-          <w:sz w:val="24"/>
-          <w:szCs w:val="24"/>
-          <w:shd w:val="clear" w:color="auto" w:fill="FFFFFF"/>
-        </w:rPr>
-        <w:t>with</w:t>
-      </w:r>
-      <w:proofErr w:type="spellEnd"/>
-      <w:r>
-        <w:rPr>
-          <w:rFonts w:ascii="Times New Roman" w:hAnsi="Times New Roman" w:cs="Times New Roman"/>
-          <w:color w:val="0D0D0D"/>
-          <w:sz w:val="24"/>
-          <w:szCs w:val="24"/>
-          <w:shd w:val="clear" w:color="auto" w:fill="FFFFFF"/>
-        </w:rPr>
-        <w:t xml:space="preserve"> a web application capable of </w:t>
-      </w:r>
-      <w:proofErr w:type="spellStart"/>
-      <w:r>
-        <w:rPr>
-          <w:rFonts w:ascii="Times New Roman" w:hAnsi="Times New Roman" w:cs="Times New Roman"/>
-          <w:color w:val="0D0D0D"/>
-          <w:sz w:val="24"/>
-          <w:szCs w:val="24"/>
-          <w:shd w:val="clear" w:color="auto" w:fill="FFFFFF"/>
-        </w:rPr>
-        <w:t>automating</w:t>
-      </w:r>
-      <w:proofErr w:type="spellEnd"/>
-      <w:r>
-        <w:rPr>
-          <w:rFonts w:ascii="Times New Roman" w:hAnsi="Times New Roman" w:cs="Times New Roman"/>
-          <w:color w:val="0D0D0D"/>
-          <w:sz w:val="24"/>
-          <w:szCs w:val="24"/>
-          <w:shd w:val="clear" w:color="auto" w:fill="FFFFFF"/>
-        </w:rPr>
-        <w:t xml:space="preserve"> and </w:t>
-      </w:r>
-      <w:proofErr w:type="spellStart"/>
-      <w:r>
-        <w:rPr>
-          <w:rFonts w:ascii="Times New Roman" w:hAnsi="Times New Roman" w:cs="Times New Roman"/>
-          <w:color w:val="0D0D0D"/>
-          <w:sz w:val="24"/>
-          <w:szCs w:val="24"/>
-          <w:shd w:val="clear" w:color="auto" w:fill="FFFFFF"/>
-        </w:rPr>
-        <w:t>facilitating</w:t>
-      </w:r>
-      <w:proofErr w:type="spellEnd"/>
-      <w:r>
-        <w:rPr>
-          <w:rFonts w:ascii="Times New Roman" w:hAnsi="Times New Roman" w:cs="Times New Roman"/>
-          <w:color w:val="0D0D0D"/>
-          <w:sz w:val="24"/>
-          <w:szCs w:val="24"/>
-          <w:shd w:val="clear" w:color="auto" w:fill="FFFFFF"/>
-        </w:rPr>
-        <w:t xml:space="preserve"> the process of mail management </w:t>
-      </w:r>
-      <w:proofErr w:type="spellStart"/>
-      <w:r>
-        <w:rPr>
-          <w:rFonts w:ascii="Times New Roman" w:hAnsi="Times New Roman" w:cs="Times New Roman"/>
-          <w:color w:val="0D0D0D"/>
-          <w:sz w:val="24"/>
-          <w:szCs w:val="24"/>
-          <w:shd w:val="clear" w:color="auto" w:fill="FFFFFF"/>
-        </w:rPr>
-        <w:t>within</w:t>
-      </w:r>
-      <w:proofErr w:type="spellEnd"/>
-      <w:r>
-        <w:rPr>
-          <w:rFonts w:ascii="Times New Roman" w:hAnsi="Times New Roman" w:cs="Times New Roman"/>
-          <w:color w:val="0D0D0D"/>
-          <w:sz w:val="24"/>
-          <w:szCs w:val="24"/>
-          <w:shd w:val="clear" w:color="auto" w:fill="FFFFFF"/>
-        </w:rPr>
-        <w:t xml:space="preserve"> </w:t>
-      </w:r>
-      <w:proofErr w:type="spellStart"/>
-      <w:r>
-        <w:rPr>
-          <w:rFonts w:ascii="Times New Roman" w:hAnsi="Times New Roman" w:cs="Times New Roman"/>
-          <w:color w:val="0D0D0D"/>
-          <w:sz w:val="24"/>
-          <w:szCs w:val="24"/>
-          <w:shd w:val="clear" w:color="auto" w:fill="FFFFFF"/>
-        </w:rPr>
-        <w:t>their</w:t>
-      </w:r>
-      <w:proofErr w:type="spellEnd"/>
-      <w:r>
-        <w:rPr>
-          <w:rFonts w:ascii="Times New Roman" w:hAnsi="Times New Roman" w:cs="Times New Roman"/>
-          <w:color w:val="0D0D0D"/>
-          <w:sz w:val="24"/>
-          <w:szCs w:val="24"/>
-          <w:shd w:val="clear" w:color="auto" w:fill="FFFFFF"/>
-        </w:rPr>
-        <w:t xml:space="preserve"> institution. To </w:t>
-      </w:r>
-      <w:proofErr w:type="spellStart"/>
-      <w:r>
-        <w:rPr>
-          <w:rFonts w:ascii="Times New Roman" w:hAnsi="Times New Roman" w:cs="Times New Roman"/>
-          <w:color w:val="0D0D0D"/>
-          <w:sz w:val="24"/>
-          <w:szCs w:val="24"/>
-          <w:shd w:val="clear" w:color="auto" w:fill="FFFFFF"/>
-        </w:rPr>
-        <w:t>achieve</w:t>
-      </w:r>
-      <w:proofErr w:type="spellEnd"/>
-      <w:r>
-        <w:rPr>
-          <w:rFonts w:ascii="Times New Roman" w:hAnsi="Times New Roman" w:cs="Times New Roman"/>
-          <w:color w:val="0D0D0D"/>
-          <w:sz w:val="24"/>
-          <w:szCs w:val="24"/>
-          <w:shd w:val="clear" w:color="auto" w:fill="FFFFFF"/>
-        </w:rPr>
-        <w:t xml:space="preserve"> </w:t>
-      </w:r>
-      <w:proofErr w:type="spellStart"/>
-      <w:r>
-        <w:rPr>
-          <w:rFonts w:ascii="Times New Roman" w:hAnsi="Times New Roman" w:cs="Times New Roman"/>
-          <w:color w:val="0D0D0D"/>
-          <w:sz w:val="24"/>
-          <w:szCs w:val="24"/>
-          <w:shd w:val="clear" w:color="auto" w:fill="FFFFFF"/>
-        </w:rPr>
-        <w:t>this</w:t>
-      </w:r>
-      <w:proofErr w:type="spellEnd"/>
-      <w:r>
-        <w:rPr>
-          <w:rFonts w:ascii="Times New Roman" w:hAnsi="Times New Roman" w:cs="Times New Roman"/>
-          <w:color w:val="0D0D0D"/>
-          <w:sz w:val="24"/>
-          <w:szCs w:val="24"/>
-          <w:shd w:val="clear" w:color="auto" w:fill="FFFFFF"/>
-        </w:rPr>
-        <w:t xml:space="preserve">, </w:t>
-      </w:r>
-      <w:proofErr w:type="spellStart"/>
-      <w:r>
-        <w:rPr>
-          <w:rFonts w:ascii="Times New Roman" w:hAnsi="Times New Roman" w:cs="Times New Roman"/>
-          <w:color w:val="0D0D0D"/>
-          <w:sz w:val="24"/>
-          <w:szCs w:val="24"/>
-          <w:shd w:val="clear" w:color="auto" w:fill="FFFFFF"/>
-        </w:rPr>
-        <w:t>we</w:t>
-      </w:r>
-      <w:proofErr w:type="spellEnd"/>
-      <w:r>
-        <w:rPr>
-          <w:rFonts w:ascii="Times New Roman" w:hAnsi="Times New Roman" w:cs="Times New Roman"/>
-          <w:color w:val="0D0D0D"/>
-          <w:sz w:val="24"/>
-          <w:szCs w:val="24"/>
-          <w:shd w:val="clear" w:color="auto" w:fill="FFFFFF"/>
-        </w:rPr>
-        <w:t xml:space="preserve"> </w:t>
-      </w:r>
-      <w:proofErr w:type="spellStart"/>
-      <w:r>
-        <w:rPr>
-          <w:rFonts w:ascii="Times New Roman" w:hAnsi="Times New Roman" w:cs="Times New Roman"/>
-          <w:color w:val="0D0D0D"/>
-          <w:sz w:val="24"/>
-          <w:szCs w:val="24"/>
-          <w:shd w:val="clear" w:color="auto" w:fill="FFFFFF"/>
-        </w:rPr>
-        <w:t>devised</w:t>
-      </w:r>
-      <w:proofErr w:type="spellEnd"/>
-      <w:r>
-        <w:rPr>
-          <w:rFonts w:ascii="Times New Roman" w:hAnsi="Times New Roman" w:cs="Times New Roman"/>
-          <w:color w:val="0D0D0D"/>
-          <w:sz w:val="24"/>
-          <w:szCs w:val="24"/>
-          <w:shd w:val="clear" w:color="auto" w:fill="FFFFFF"/>
-        </w:rPr>
-        <w:t xml:space="preserve"> a </w:t>
-      </w:r>
-      <w:proofErr w:type="spellStart"/>
-      <w:r>
-        <w:rPr>
-          <w:rFonts w:ascii="Times New Roman" w:hAnsi="Times New Roman" w:cs="Times New Roman"/>
-          <w:color w:val="0D0D0D"/>
-          <w:sz w:val="24"/>
-          <w:szCs w:val="24"/>
-          <w:shd w:val="clear" w:color="auto" w:fill="FFFFFF"/>
-        </w:rPr>
-        <w:t>specifications</w:t>
-      </w:r>
-      <w:proofErr w:type="spellEnd"/>
-      <w:r>
-        <w:rPr>
-          <w:rFonts w:ascii="Times New Roman" w:hAnsi="Times New Roman" w:cs="Times New Roman"/>
-          <w:color w:val="0D0D0D"/>
-          <w:sz w:val="24"/>
-          <w:szCs w:val="24"/>
-          <w:shd w:val="clear" w:color="auto" w:fill="FFFFFF"/>
-        </w:rPr>
-        <w:t xml:space="preserve"> document to </w:t>
-      </w:r>
-      <w:proofErr w:type="spellStart"/>
-      <w:r>
-        <w:rPr>
-          <w:rFonts w:ascii="Times New Roman" w:hAnsi="Times New Roman" w:cs="Times New Roman"/>
-          <w:color w:val="0D0D0D"/>
-          <w:sz w:val="24"/>
-          <w:szCs w:val="24"/>
-          <w:shd w:val="clear" w:color="auto" w:fill="FFFFFF"/>
-        </w:rPr>
-        <w:t>better</w:t>
-      </w:r>
-      <w:proofErr w:type="spellEnd"/>
-      <w:r>
-        <w:rPr>
-          <w:rFonts w:ascii="Times New Roman" w:hAnsi="Times New Roman" w:cs="Times New Roman"/>
-          <w:color w:val="0D0D0D"/>
-          <w:sz w:val="24"/>
-          <w:szCs w:val="24"/>
-          <w:shd w:val="clear" w:color="auto" w:fill="FFFFFF"/>
-        </w:rPr>
-        <w:t xml:space="preserve"> </w:t>
-      </w:r>
-      <w:proofErr w:type="spellStart"/>
-      <w:r>
-        <w:rPr>
-          <w:rFonts w:ascii="Times New Roman" w:hAnsi="Times New Roman" w:cs="Times New Roman"/>
-          <w:color w:val="0D0D0D"/>
-          <w:sz w:val="24"/>
-          <w:szCs w:val="24"/>
-          <w:shd w:val="clear" w:color="auto" w:fill="FFFFFF"/>
-        </w:rPr>
-        <w:t>understand</w:t>
-      </w:r>
-      <w:proofErr w:type="spellEnd"/>
-      <w:r>
-        <w:rPr>
-          <w:rFonts w:ascii="Times New Roman" w:hAnsi="Times New Roman" w:cs="Times New Roman"/>
-          <w:color w:val="0D0D0D"/>
-          <w:sz w:val="24"/>
-          <w:szCs w:val="24"/>
-          <w:shd w:val="clear" w:color="auto" w:fill="FFFFFF"/>
-        </w:rPr>
-        <w:t xml:space="preserve"> the </w:t>
-      </w:r>
-      <w:proofErr w:type="spellStart"/>
-      <w:r>
-        <w:rPr>
-          <w:rFonts w:ascii="Times New Roman" w:hAnsi="Times New Roman" w:cs="Times New Roman"/>
-          <w:color w:val="0D0D0D"/>
-          <w:sz w:val="24"/>
-          <w:szCs w:val="24"/>
-          <w:shd w:val="clear" w:color="auto" w:fill="FFFFFF"/>
-        </w:rPr>
-        <w:t>problem</w:t>
-      </w:r>
-      <w:proofErr w:type="spellEnd"/>
-      <w:r>
-        <w:rPr>
-          <w:rFonts w:ascii="Times New Roman" w:hAnsi="Times New Roman" w:cs="Times New Roman"/>
-          <w:color w:val="0D0D0D"/>
-          <w:sz w:val="24"/>
-          <w:szCs w:val="24"/>
-          <w:shd w:val="clear" w:color="auto" w:fill="FFFFFF"/>
-        </w:rPr>
-        <w:t xml:space="preserve">, </w:t>
-      </w:r>
-      <w:proofErr w:type="spellStart"/>
-      <w:r>
-        <w:rPr>
-          <w:rFonts w:ascii="Times New Roman" w:hAnsi="Times New Roman" w:cs="Times New Roman"/>
-          <w:color w:val="0D0D0D"/>
-          <w:sz w:val="24"/>
-          <w:szCs w:val="24"/>
-          <w:shd w:val="clear" w:color="auto" w:fill="FFFFFF"/>
-        </w:rPr>
-        <w:t>aiming</w:t>
-      </w:r>
-      <w:proofErr w:type="spellEnd"/>
-      <w:r>
-        <w:rPr>
-          <w:rFonts w:ascii="Times New Roman" w:hAnsi="Times New Roman" w:cs="Times New Roman"/>
-          <w:color w:val="0D0D0D"/>
-          <w:sz w:val="24"/>
-          <w:szCs w:val="24"/>
-          <w:shd w:val="clear" w:color="auto" w:fill="FFFFFF"/>
-        </w:rPr>
-        <w:t xml:space="preserve"> to </w:t>
-      </w:r>
-      <w:proofErr w:type="spellStart"/>
-      <w:r>
-        <w:rPr>
-          <w:rFonts w:ascii="Times New Roman" w:hAnsi="Times New Roman" w:cs="Times New Roman"/>
-          <w:color w:val="0D0D0D"/>
-          <w:sz w:val="24"/>
-          <w:szCs w:val="24"/>
-          <w:shd w:val="clear" w:color="auto" w:fill="FFFFFF"/>
-        </w:rPr>
-        <w:t>precisely</w:t>
-      </w:r>
-      <w:proofErr w:type="spellEnd"/>
-      <w:r>
-        <w:rPr>
-          <w:rFonts w:ascii="Times New Roman" w:hAnsi="Times New Roman" w:cs="Times New Roman"/>
-          <w:color w:val="0D0D0D"/>
-          <w:sz w:val="24"/>
-          <w:szCs w:val="24"/>
-          <w:shd w:val="clear" w:color="auto" w:fill="FFFFFF"/>
-        </w:rPr>
-        <w:t xml:space="preserve"> </w:t>
-      </w:r>
-      <w:proofErr w:type="spellStart"/>
-      <w:r>
-        <w:rPr>
-          <w:rFonts w:ascii="Times New Roman" w:hAnsi="Times New Roman" w:cs="Times New Roman"/>
-          <w:color w:val="0D0D0D"/>
-          <w:sz w:val="24"/>
-          <w:szCs w:val="24"/>
-          <w:shd w:val="clear" w:color="auto" w:fill="FFFFFF"/>
-        </w:rPr>
-        <w:t>identify</w:t>
-      </w:r>
-      <w:proofErr w:type="spellEnd"/>
-      <w:r>
-        <w:rPr>
-          <w:rFonts w:ascii="Times New Roman" w:hAnsi="Times New Roman" w:cs="Times New Roman"/>
-          <w:color w:val="0D0D0D"/>
-          <w:sz w:val="24"/>
-          <w:szCs w:val="24"/>
-          <w:shd w:val="clear" w:color="auto" w:fill="FFFFFF"/>
-        </w:rPr>
-        <w:t xml:space="preserve"> the </w:t>
-      </w:r>
-      <w:proofErr w:type="spellStart"/>
-      <w:r>
-        <w:rPr>
-          <w:rFonts w:ascii="Times New Roman" w:hAnsi="Times New Roman" w:cs="Times New Roman"/>
-          <w:color w:val="0D0D0D"/>
-          <w:sz w:val="24"/>
-          <w:szCs w:val="24"/>
-          <w:shd w:val="clear" w:color="auto" w:fill="FFFFFF"/>
-        </w:rPr>
-        <w:t>necessary</w:t>
-      </w:r>
-      <w:proofErr w:type="spellEnd"/>
-      <w:r>
-        <w:rPr>
-          <w:rFonts w:ascii="Times New Roman" w:hAnsi="Times New Roman" w:cs="Times New Roman"/>
-          <w:color w:val="0D0D0D"/>
-          <w:sz w:val="24"/>
-          <w:szCs w:val="24"/>
-          <w:shd w:val="clear" w:color="auto" w:fill="FFFFFF"/>
-        </w:rPr>
-        <w:t xml:space="preserve"> </w:t>
-      </w:r>
-      <w:proofErr w:type="spellStart"/>
-      <w:r>
-        <w:rPr>
-          <w:rFonts w:ascii="Times New Roman" w:hAnsi="Times New Roman" w:cs="Times New Roman"/>
-          <w:color w:val="0D0D0D"/>
-          <w:sz w:val="24"/>
-          <w:szCs w:val="24"/>
-          <w:shd w:val="clear" w:color="auto" w:fill="FFFFFF"/>
-        </w:rPr>
-        <w:t>functionalities</w:t>
-      </w:r>
-      <w:proofErr w:type="spellEnd"/>
-      <w:r>
-        <w:rPr>
-          <w:rFonts w:ascii="Times New Roman" w:hAnsi="Times New Roman" w:cs="Times New Roman"/>
-          <w:color w:val="0D0D0D"/>
-          <w:sz w:val="24"/>
-          <w:szCs w:val="24"/>
-          <w:shd w:val="clear" w:color="auto" w:fill="FFFFFF"/>
-        </w:rPr>
-        <w:t xml:space="preserve"> for a web application to </w:t>
-      </w:r>
-      <w:proofErr w:type="spellStart"/>
-      <w:r>
-        <w:rPr>
-          <w:rFonts w:ascii="Times New Roman" w:hAnsi="Times New Roman" w:cs="Times New Roman"/>
-          <w:color w:val="0D0D0D"/>
-          <w:sz w:val="24"/>
-          <w:szCs w:val="24"/>
-          <w:shd w:val="clear" w:color="auto" w:fill="FFFFFF"/>
-        </w:rPr>
-        <w:t>be</w:t>
-      </w:r>
-      <w:proofErr w:type="spellEnd"/>
-      <w:r>
-        <w:rPr>
-          <w:rFonts w:ascii="Times New Roman" w:hAnsi="Times New Roman" w:cs="Times New Roman"/>
-          <w:color w:val="0D0D0D"/>
-          <w:sz w:val="24"/>
-          <w:szCs w:val="24"/>
-          <w:shd w:val="clear" w:color="auto" w:fill="FFFFFF"/>
-        </w:rPr>
-        <w:t xml:space="preserve"> </w:t>
-      </w:r>
-      <w:proofErr w:type="spellStart"/>
-      <w:r>
-        <w:rPr>
-          <w:rFonts w:ascii="Times New Roman" w:hAnsi="Times New Roman" w:cs="Times New Roman"/>
-          <w:color w:val="0D0D0D"/>
-          <w:sz w:val="24"/>
-          <w:szCs w:val="24"/>
-          <w:shd w:val="clear" w:color="auto" w:fill="FFFFFF"/>
-        </w:rPr>
-        <w:t>displayed</w:t>
-      </w:r>
-      <w:proofErr w:type="spellEnd"/>
-      <w:r>
-        <w:rPr>
-          <w:rFonts w:ascii="Times New Roman" w:hAnsi="Times New Roman" w:cs="Times New Roman"/>
-          <w:color w:val="0D0D0D"/>
-          <w:sz w:val="24"/>
-          <w:szCs w:val="24"/>
-          <w:shd w:val="clear" w:color="auto" w:fill="FFFFFF"/>
-        </w:rPr>
-        <w:t xml:space="preserve"> on desktop and </w:t>
-      </w:r>
-      <w:proofErr w:type="spellStart"/>
-      <w:r>
-        <w:rPr>
-          <w:rFonts w:ascii="Times New Roman" w:hAnsi="Times New Roman" w:cs="Times New Roman"/>
-          <w:color w:val="0D0D0D"/>
-          <w:sz w:val="24"/>
-          <w:szCs w:val="24"/>
-          <w:shd w:val="clear" w:color="auto" w:fill="FFFFFF"/>
-        </w:rPr>
-        <w:t>tablet</w:t>
-      </w:r>
-      <w:proofErr w:type="spellEnd"/>
-      <w:r>
-        <w:rPr>
-          <w:rFonts w:ascii="Times New Roman" w:hAnsi="Times New Roman" w:cs="Times New Roman"/>
-          <w:color w:val="0D0D0D"/>
-          <w:sz w:val="24"/>
-          <w:szCs w:val="24"/>
-          <w:shd w:val="clear" w:color="auto" w:fill="FFFFFF"/>
-        </w:rPr>
-        <w:t xml:space="preserve"> </w:t>
-      </w:r>
-      <w:proofErr w:type="spellStart"/>
-      <w:r>
-        <w:rPr>
-          <w:rFonts w:ascii="Times New Roman" w:hAnsi="Times New Roman" w:cs="Times New Roman"/>
-          <w:color w:val="0D0D0D"/>
-          <w:sz w:val="24"/>
-          <w:szCs w:val="24"/>
-          <w:shd w:val="clear" w:color="auto" w:fill="FFFFFF"/>
-        </w:rPr>
-        <w:t>devices</w:t>
-      </w:r>
-      <w:proofErr w:type="spellEnd"/>
-      <w:r>
-        <w:rPr>
-          <w:rFonts w:ascii="Times New Roman" w:hAnsi="Times New Roman" w:cs="Times New Roman"/>
-          <w:color w:val="0D0D0D"/>
-          <w:sz w:val="24"/>
-          <w:szCs w:val="24"/>
-          <w:shd w:val="clear" w:color="auto" w:fill="FFFFFF"/>
-        </w:rPr>
-        <w:t xml:space="preserve">. </w:t>
-      </w:r>
-      <w:proofErr w:type="spellStart"/>
-      <w:r>
-        <w:rPr>
-          <w:rFonts w:ascii="Times New Roman" w:hAnsi="Times New Roman" w:cs="Times New Roman"/>
-          <w:color w:val="0D0D0D"/>
-          <w:sz w:val="24"/>
-          <w:szCs w:val="24"/>
-          <w:shd w:val="clear" w:color="auto" w:fill="FFFFFF"/>
-        </w:rPr>
-        <w:t>Pursuant</w:t>
-      </w:r>
-      <w:proofErr w:type="spellEnd"/>
-      <w:r>
-        <w:rPr>
-          <w:rFonts w:ascii="Times New Roman" w:hAnsi="Times New Roman" w:cs="Times New Roman"/>
-          <w:color w:val="0D0D0D"/>
-          <w:sz w:val="24"/>
-          <w:szCs w:val="24"/>
-          <w:shd w:val="clear" w:color="auto" w:fill="FFFFFF"/>
-        </w:rPr>
-        <w:t xml:space="preserve"> to the </w:t>
-      </w:r>
-      <w:proofErr w:type="spellStart"/>
-      <w:r>
-        <w:rPr>
-          <w:rFonts w:ascii="Times New Roman" w:hAnsi="Times New Roman" w:cs="Times New Roman"/>
-          <w:color w:val="0D0D0D"/>
-          <w:sz w:val="24"/>
-          <w:szCs w:val="24"/>
-          <w:shd w:val="clear" w:color="auto" w:fill="FFFFFF"/>
-        </w:rPr>
-        <w:t>outlined</w:t>
-      </w:r>
-      <w:proofErr w:type="spellEnd"/>
-      <w:r>
-        <w:rPr>
-          <w:rFonts w:ascii="Times New Roman" w:hAnsi="Times New Roman" w:cs="Times New Roman"/>
-          <w:color w:val="0D0D0D"/>
-          <w:sz w:val="24"/>
-          <w:szCs w:val="24"/>
-          <w:shd w:val="clear" w:color="auto" w:fill="FFFFFF"/>
-        </w:rPr>
-        <w:t xml:space="preserve"> objectives, </w:t>
-      </w:r>
-      <w:proofErr w:type="spellStart"/>
-      <w:r>
-        <w:rPr>
-          <w:rFonts w:ascii="Times New Roman" w:hAnsi="Times New Roman" w:cs="Times New Roman"/>
-          <w:color w:val="0D0D0D"/>
-          <w:sz w:val="24"/>
-          <w:szCs w:val="24"/>
-          <w:shd w:val="clear" w:color="auto" w:fill="FFFFFF"/>
-        </w:rPr>
-        <w:t>we</w:t>
-      </w:r>
-      <w:proofErr w:type="spellEnd"/>
-      <w:r>
-        <w:rPr>
-          <w:rFonts w:ascii="Times New Roman" w:hAnsi="Times New Roman" w:cs="Times New Roman"/>
-          <w:color w:val="0D0D0D"/>
-          <w:sz w:val="24"/>
-          <w:szCs w:val="24"/>
-          <w:shd w:val="clear" w:color="auto" w:fill="FFFFFF"/>
-        </w:rPr>
-        <w:t xml:space="preserve"> </w:t>
-      </w:r>
-      <w:proofErr w:type="spellStart"/>
-      <w:r>
-        <w:rPr>
-          <w:rFonts w:ascii="Times New Roman" w:hAnsi="Times New Roman" w:cs="Times New Roman"/>
-          <w:color w:val="0D0D0D"/>
-          <w:sz w:val="24"/>
-          <w:szCs w:val="24"/>
-          <w:shd w:val="clear" w:color="auto" w:fill="FFFFFF"/>
-        </w:rPr>
-        <w:t>encountered</w:t>
-      </w:r>
-      <w:proofErr w:type="spellEnd"/>
-      <w:r>
-        <w:rPr>
-          <w:rFonts w:ascii="Times New Roman" w:hAnsi="Times New Roman" w:cs="Times New Roman"/>
-          <w:color w:val="0D0D0D"/>
-          <w:sz w:val="24"/>
-          <w:szCs w:val="24"/>
-          <w:shd w:val="clear" w:color="auto" w:fill="FFFFFF"/>
-        </w:rPr>
-        <w:t xml:space="preserve"> </w:t>
-      </w:r>
-      <w:proofErr w:type="spellStart"/>
-      <w:r>
-        <w:rPr>
-          <w:rFonts w:ascii="Times New Roman" w:hAnsi="Times New Roman" w:cs="Times New Roman"/>
-          <w:color w:val="0D0D0D"/>
-          <w:sz w:val="24"/>
-          <w:szCs w:val="24"/>
-          <w:shd w:val="clear" w:color="auto" w:fill="FFFFFF"/>
-        </w:rPr>
-        <w:t>novel</w:t>
-      </w:r>
-      <w:proofErr w:type="spellEnd"/>
-      <w:r>
-        <w:rPr>
-          <w:rFonts w:ascii="Times New Roman" w:hAnsi="Times New Roman" w:cs="Times New Roman"/>
-          <w:color w:val="0D0D0D"/>
-          <w:sz w:val="24"/>
-          <w:szCs w:val="24"/>
-          <w:shd w:val="clear" w:color="auto" w:fill="FFFFFF"/>
-        </w:rPr>
-        <w:t xml:space="preserve"> </w:t>
-      </w:r>
-      <w:proofErr w:type="spellStart"/>
-      <w:r>
-        <w:rPr>
-          <w:rFonts w:ascii="Times New Roman" w:hAnsi="Times New Roman" w:cs="Times New Roman"/>
-          <w:color w:val="0D0D0D"/>
-          <w:sz w:val="24"/>
-          <w:szCs w:val="24"/>
-          <w:shd w:val="clear" w:color="auto" w:fill="FFFFFF"/>
-        </w:rPr>
-        <w:t>working</w:t>
-      </w:r>
-      <w:proofErr w:type="spellEnd"/>
-      <w:r>
-        <w:rPr>
-          <w:rFonts w:ascii="Times New Roman" w:hAnsi="Times New Roman" w:cs="Times New Roman"/>
-          <w:color w:val="0D0D0D"/>
-          <w:sz w:val="24"/>
-          <w:szCs w:val="24"/>
-          <w:shd w:val="clear" w:color="auto" w:fill="FFFFFF"/>
-        </w:rPr>
-        <w:t xml:space="preserve"> </w:t>
-      </w:r>
-      <w:proofErr w:type="spellStart"/>
-      <w:r>
-        <w:rPr>
-          <w:rFonts w:ascii="Times New Roman" w:hAnsi="Times New Roman" w:cs="Times New Roman"/>
-          <w:color w:val="0D0D0D"/>
-          <w:sz w:val="24"/>
-          <w:szCs w:val="24"/>
-          <w:shd w:val="clear" w:color="auto" w:fill="FFFFFF"/>
-        </w:rPr>
-        <w:t>methodologies</w:t>
-      </w:r>
-      <w:proofErr w:type="spellEnd"/>
-      <w:r>
-        <w:rPr>
-          <w:rFonts w:ascii="Times New Roman" w:hAnsi="Times New Roman" w:cs="Times New Roman"/>
-          <w:color w:val="0D0D0D"/>
-          <w:sz w:val="24"/>
-          <w:szCs w:val="24"/>
-          <w:shd w:val="clear" w:color="auto" w:fill="FFFFFF"/>
-        </w:rPr>
-        <w:t xml:space="preserve"> and </w:t>
-      </w:r>
-      <w:proofErr w:type="spellStart"/>
-      <w:r>
-        <w:rPr>
-          <w:rFonts w:ascii="Times New Roman" w:hAnsi="Times New Roman" w:cs="Times New Roman"/>
-          <w:color w:val="0D0D0D"/>
-          <w:sz w:val="24"/>
-          <w:szCs w:val="24"/>
-          <w:shd w:val="clear" w:color="auto" w:fill="FFFFFF"/>
-        </w:rPr>
-        <w:t>had</w:t>
-      </w:r>
-      <w:proofErr w:type="spellEnd"/>
-      <w:r>
-        <w:rPr>
-          <w:rFonts w:ascii="Times New Roman" w:hAnsi="Times New Roman" w:cs="Times New Roman"/>
-          <w:color w:val="0D0D0D"/>
-          <w:sz w:val="24"/>
-          <w:szCs w:val="24"/>
-          <w:shd w:val="clear" w:color="auto" w:fill="FFFFFF"/>
-        </w:rPr>
-        <w:t xml:space="preserve"> the </w:t>
-      </w:r>
-      <w:proofErr w:type="spellStart"/>
-      <w:r>
-        <w:rPr>
-          <w:rFonts w:ascii="Times New Roman" w:hAnsi="Times New Roman" w:cs="Times New Roman"/>
-          <w:color w:val="0D0D0D"/>
-          <w:sz w:val="24"/>
-          <w:szCs w:val="24"/>
-          <w:shd w:val="clear" w:color="auto" w:fill="FFFFFF"/>
-        </w:rPr>
-        <w:t>pleasure</w:t>
-      </w:r>
-      <w:proofErr w:type="spellEnd"/>
-      <w:r>
-        <w:rPr>
-          <w:rFonts w:ascii="Times New Roman" w:hAnsi="Times New Roman" w:cs="Times New Roman"/>
-          <w:color w:val="0D0D0D"/>
-          <w:sz w:val="24"/>
-          <w:szCs w:val="24"/>
-          <w:shd w:val="clear" w:color="auto" w:fill="FFFFFF"/>
-        </w:rPr>
-        <w:t xml:space="preserve">, in </w:t>
-      </w:r>
-      <w:proofErr w:type="spellStart"/>
-      <w:r>
-        <w:rPr>
-          <w:rFonts w:ascii="Times New Roman" w:hAnsi="Times New Roman" w:cs="Times New Roman"/>
-          <w:color w:val="0D0D0D"/>
-          <w:sz w:val="24"/>
-          <w:szCs w:val="24"/>
-          <w:shd w:val="clear" w:color="auto" w:fill="FFFFFF"/>
-        </w:rPr>
-        <w:t>our</w:t>
-      </w:r>
-      <w:proofErr w:type="spellEnd"/>
-      <w:r>
-        <w:rPr>
-          <w:rFonts w:ascii="Times New Roman" w:hAnsi="Times New Roman" w:cs="Times New Roman"/>
-          <w:color w:val="0D0D0D"/>
-          <w:sz w:val="24"/>
-          <w:szCs w:val="24"/>
-          <w:shd w:val="clear" w:color="auto" w:fill="FFFFFF"/>
-        </w:rPr>
-        <w:t xml:space="preserve"> </w:t>
-      </w:r>
-      <w:proofErr w:type="spellStart"/>
-      <w:r>
-        <w:rPr>
-          <w:rFonts w:ascii="Times New Roman" w:hAnsi="Times New Roman" w:cs="Times New Roman"/>
-          <w:color w:val="0D0D0D"/>
-          <w:sz w:val="24"/>
-          <w:szCs w:val="24"/>
-          <w:shd w:val="clear" w:color="auto" w:fill="FFFFFF"/>
-        </w:rPr>
-        <w:t>roles</w:t>
-      </w:r>
-      <w:proofErr w:type="spellEnd"/>
-      <w:r>
-        <w:rPr>
-          <w:rFonts w:ascii="Times New Roman" w:hAnsi="Times New Roman" w:cs="Times New Roman"/>
-          <w:color w:val="0D0D0D"/>
-          <w:sz w:val="24"/>
-          <w:szCs w:val="24"/>
-          <w:shd w:val="clear" w:color="auto" w:fill="FFFFFF"/>
-        </w:rPr>
-        <w:t xml:space="preserve"> as </w:t>
-      </w:r>
-      <w:proofErr w:type="spellStart"/>
-      <w:r>
-        <w:rPr>
-          <w:rFonts w:ascii="Times New Roman" w:hAnsi="Times New Roman" w:cs="Times New Roman"/>
-          <w:color w:val="0D0D0D"/>
-          <w:sz w:val="24"/>
-          <w:szCs w:val="24"/>
-          <w:shd w:val="clear" w:color="auto" w:fill="FFFFFF"/>
-        </w:rPr>
-        <w:t>analyst</w:t>
-      </w:r>
-      <w:proofErr w:type="spellEnd"/>
-      <w:r>
-        <w:rPr>
-          <w:rFonts w:ascii="Times New Roman" w:hAnsi="Times New Roman" w:cs="Times New Roman"/>
-          <w:color w:val="0D0D0D"/>
-          <w:sz w:val="24"/>
-          <w:szCs w:val="24"/>
-          <w:shd w:val="clear" w:color="auto" w:fill="FFFFFF"/>
-        </w:rPr>
-        <w:t xml:space="preserve"> </w:t>
-      </w:r>
-      <w:proofErr w:type="spellStart"/>
-      <w:r>
-        <w:rPr>
-          <w:rFonts w:ascii="Times New Roman" w:hAnsi="Times New Roman" w:cs="Times New Roman"/>
-          <w:color w:val="0D0D0D"/>
-          <w:sz w:val="24"/>
-          <w:szCs w:val="24"/>
-          <w:shd w:val="clear" w:color="auto" w:fill="FFFFFF"/>
-        </w:rPr>
-        <w:t>developers</w:t>
-      </w:r>
-      <w:proofErr w:type="spellEnd"/>
-      <w:r>
-        <w:rPr>
-          <w:rFonts w:ascii="Times New Roman" w:hAnsi="Times New Roman" w:cs="Times New Roman"/>
-          <w:color w:val="0D0D0D"/>
-          <w:sz w:val="24"/>
-          <w:szCs w:val="24"/>
-          <w:shd w:val="clear" w:color="auto" w:fill="FFFFFF"/>
-        </w:rPr>
-        <w:t xml:space="preserve"> and </w:t>
-      </w:r>
-      <w:proofErr w:type="spellStart"/>
-      <w:r>
-        <w:rPr>
-          <w:rFonts w:ascii="Times New Roman" w:hAnsi="Times New Roman" w:cs="Times New Roman"/>
-          <w:color w:val="0D0D0D"/>
-          <w:sz w:val="24"/>
-          <w:szCs w:val="24"/>
-          <w:shd w:val="clear" w:color="auto" w:fill="FFFFFF"/>
-        </w:rPr>
-        <w:t>developers</w:t>
-      </w:r>
-      <w:proofErr w:type="spellEnd"/>
-      <w:r>
-        <w:rPr>
-          <w:rFonts w:ascii="Times New Roman" w:hAnsi="Times New Roman" w:cs="Times New Roman"/>
-          <w:color w:val="0D0D0D"/>
-          <w:sz w:val="24"/>
-          <w:szCs w:val="24"/>
-          <w:shd w:val="clear" w:color="auto" w:fill="FFFFFF"/>
-        </w:rPr>
-        <w:t xml:space="preserve">, of </w:t>
-      </w:r>
-      <w:proofErr w:type="spellStart"/>
-      <w:r>
-        <w:rPr>
-          <w:rFonts w:ascii="Times New Roman" w:hAnsi="Times New Roman" w:cs="Times New Roman"/>
-          <w:color w:val="0D0D0D"/>
-          <w:sz w:val="24"/>
-          <w:szCs w:val="24"/>
-          <w:shd w:val="clear" w:color="auto" w:fill="FFFFFF"/>
-        </w:rPr>
-        <w:t>contributing</w:t>
-      </w:r>
-      <w:proofErr w:type="spellEnd"/>
-      <w:r>
-        <w:rPr>
-          <w:rFonts w:ascii="Times New Roman" w:hAnsi="Times New Roman" w:cs="Times New Roman"/>
-          <w:color w:val="0D0D0D"/>
-          <w:sz w:val="24"/>
-          <w:szCs w:val="24"/>
-          <w:shd w:val="clear" w:color="auto" w:fill="FFFFFF"/>
-        </w:rPr>
-        <w:t xml:space="preserve"> to the </w:t>
-      </w:r>
-      <w:proofErr w:type="spellStart"/>
-      <w:r>
-        <w:rPr>
-          <w:rFonts w:ascii="Times New Roman" w:hAnsi="Times New Roman" w:cs="Times New Roman"/>
-          <w:color w:val="0D0D0D"/>
-          <w:sz w:val="24"/>
-          <w:szCs w:val="24"/>
-          <w:shd w:val="clear" w:color="auto" w:fill="FFFFFF"/>
-        </w:rPr>
-        <w:t>entire</w:t>
-      </w:r>
-      <w:proofErr w:type="spellEnd"/>
-      <w:r>
-        <w:rPr>
-          <w:rFonts w:ascii="Times New Roman" w:hAnsi="Times New Roman" w:cs="Times New Roman"/>
-          <w:color w:val="0D0D0D"/>
-          <w:sz w:val="24"/>
-          <w:szCs w:val="24"/>
-          <w:shd w:val="clear" w:color="auto" w:fill="FFFFFF"/>
-        </w:rPr>
-        <w:t xml:space="preserve"> production </w:t>
-      </w:r>
-      <w:proofErr w:type="spellStart"/>
-      <w:r>
-        <w:rPr>
-          <w:rFonts w:ascii="Times New Roman" w:hAnsi="Times New Roman" w:cs="Times New Roman"/>
-          <w:color w:val="0D0D0D"/>
-          <w:sz w:val="24"/>
-          <w:szCs w:val="24"/>
-          <w:shd w:val="clear" w:color="auto" w:fill="FFFFFF"/>
-        </w:rPr>
-        <w:t>chain</w:t>
-      </w:r>
-      <w:proofErr w:type="spellEnd"/>
-      <w:r>
-        <w:rPr>
-          <w:rFonts w:ascii="Times New Roman" w:hAnsi="Times New Roman" w:cs="Times New Roman"/>
-          <w:color w:val="0D0D0D"/>
-          <w:sz w:val="24"/>
-          <w:szCs w:val="24"/>
-          <w:shd w:val="clear" w:color="auto" w:fill="FFFFFF"/>
-        </w:rPr>
-        <w:t xml:space="preserve"> of said solution.</w:t>
+          <w:lang w:val="en-US"/>
+        </w:rPr>
+        <w:t>The objective was to provide this company with a web application capable of automating and facilitating the process of mail management within their institution. To achieve this, we devised a specifications document to better understand the problem, aiming to precisely identify the necessary functionalities for a web application to be displayed on desktop and tablet devices. Pursuant to the outlined objectives, we encountered novel working methodologies and had the pleasure, in our roles as analyst developers and developers, of contributing to the entire production chain of said solution.</w:t>
       </w:r>
     </w:p>
     <w:p>
@@ -11896,9 +10390,8 @@
                 <w:szCs w:val="24"/>
                 <w:lang w:val="en-US"/>
               </w:rPr>
-              <w:t xml:space="preserve"> </w:t>
-            </w:r>
-            <w:proofErr w:type="spellStart"/>
+              <w:t xml:space="preserve"> Ordinateur</w:t>
+            </w:r>
             <w:r>
               <w:rPr>
                 <w:rFonts w:ascii="Times New Roman" w:hAnsi="Times New Roman" w:cs="Times New Roman"/>
@@ -11906,18 +10399,8 @@
                 <w:szCs w:val="24"/>
                 <w:lang w:val="en-US"/>
               </w:rPr>
-              <w:t>Ordinateur</w:t>
-            </w:r>
-            <w:r>
-              <w:rPr>
-                <w:rFonts w:ascii="Times New Roman" w:hAnsi="Times New Roman" w:cs="Times New Roman"/>
-                <w:sz w:val="24"/>
-                <w:szCs w:val="24"/>
-                <w:lang w:val="en-US"/>
-              </w:rPr>
               <w:t>s</w:t>
             </w:r>
-            <w:proofErr w:type="spellEnd"/>
             <w:r>
               <w:rPr>
                 <w:rFonts w:ascii="Times New Roman" w:hAnsi="Times New Roman" w:cs="Times New Roman"/>
@@ -12408,7 +10891,7 @@
                 <w:szCs w:val="24"/>
                 <w:lang w:val="en-US"/>
               </w:rPr>
-              <w:t xml:space="preserve">4 </w:t>
+              <w:t>5</w:t>
             </w:r>
             <w:r>
               <w:rPr>
@@ -12417,7 +10900,7 @@
                 <w:szCs w:val="24"/>
                 <w:lang w:val="en-US"/>
               </w:rPr>
-              <w:t xml:space="preserve">= </w:t>
+              <w:t xml:space="preserve"> </w:t>
             </w:r>
             <w:r>
               <w:rPr>
@@ -12426,7 +10909,7 @@
                 <w:szCs w:val="24"/>
                 <w:lang w:val="en-US"/>
               </w:rPr>
-              <w:t>6</w:t>
+              <w:t xml:space="preserve">= </w:t>
             </w:r>
             <w:r>
               <w:rPr>
@@ -12435,7 +10918,16 @@
                 <w:szCs w:val="24"/>
                 <w:lang w:val="en-US"/>
               </w:rPr>
-              <w:t>0.000 FCFA</w:t>
+              <w:t>75</w:t>
+            </w:r>
+            <w:r>
+              <w:rPr>
+                <w:rFonts w:ascii="Times New Roman" w:hAnsi="Times New Roman" w:cs="Times New Roman"/>
+                <w:sz w:val="24"/>
+                <w:szCs w:val="24"/>
+                <w:lang w:val="en-US"/>
+              </w:rPr>
+              <w:t>.000 FCFA</w:t>
             </w:r>
           </w:p>
           <w:p>
@@ -12829,7 +11321,7 @@
                 <w:sz w:val="24"/>
                 <w:szCs w:val="24"/>
               </w:rPr>
-              <w:t>4</w:t>
+              <w:t>1</w:t>
             </w:r>
             <w:r>
               <w:rPr>
@@ -12837,7 +11329,31 @@
                 <w:sz w:val="24"/>
                 <w:szCs w:val="24"/>
               </w:rPr>
-              <w:t>0jrs = 600.000 FCFA</w:t>
+              <w:t>5</w:t>
+            </w:r>
+            <w:r>
+              <w:rPr>
+                <w:rFonts w:ascii="Times New Roman" w:hAnsi="Times New Roman" w:cs="Times New Roman"/>
+                <w:sz w:val="24"/>
+                <w:szCs w:val="24"/>
+              </w:rPr>
+              <w:t xml:space="preserve">0jrs = </w:t>
+            </w:r>
+            <w:r>
+              <w:rPr>
+                <w:rFonts w:ascii="Times New Roman" w:hAnsi="Times New Roman" w:cs="Times New Roman"/>
+                <w:sz w:val="24"/>
+                <w:szCs w:val="24"/>
+              </w:rPr>
+              <w:t>2.250.000</w:t>
+            </w:r>
+            <w:r>
+              <w:rPr>
+                <w:rFonts w:ascii="Times New Roman" w:hAnsi="Times New Roman" w:cs="Times New Roman"/>
+                <w:sz w:val="24"/>
+                <w:szCs w:val="24"/>
+              </w:rPr>
+              <w:t xml:space="preserve"> FCFA</w:t>
             </w:r>
           </w:p>
         </w:tc>
@@ -12874,6 +11390,14 @@
                 <w:szCs w:val="24"/>
               </w:rPr>
               <w:lastRenderedPageBreak/>
+              <w:t xml:space="preserve">02 </w:t>
+            </w:r>
+            <w:r>
+              <w:rPr>
+                <w:rFonts w:ascii="Times New Roman" w:hAnsi="Times New Roman" w:cs="Times New Roman"/>
+                <w:sz w:val="24"/>
+                <w:szCs w:val="24"/>
+              </w:rPr>
               <w:t>Développeur</w:t>
             </w:r>
             <w:r>
@@ -12933,7 +11457,7 @@
                 <w:sz w:val="24"/>
                 <w:szCs w:val="24"/>
               </w:rPr>
-              <w:t>4</w:t>
+              <w:t>9</w:t>
             </w:r>
             <w:r>
               <w:rPr>
@@ -12941,7 +11465,7 @@
                 <w:sz w:val="24"/>
                 <w:szCs w:val="24"/>
               </w:rPr>
-              <w:t>0jrs = 4</w:t>
+              <w:t>0</w:t>
             </w:r>
             <w:r>
               <w:rPr>
@@ -12949,7 +11473,7 @@
                 <w:sz w:val="24"/>
                 <w:szCs w:val="24"/>
               </w:rPr>
-              <w:t>0</w:t>
+              <w:t xml:space="preserve">jrs </w:t>
             </w:r>
             <w:r>
               <w:rPr>
@@ -12957,7 +11481,7 @@
                 <w:sz w:val="24"/>
                 <w:szCs w:val="24"/>
               </w:rPr>
-              <w:t>0.000 FCFA</w:t>
+              <w:t>* 2 = 1.800.000</w:t>
             </w:r>
           </w:p>
         </w:tc>
@@ -13019,7 +11543,7 @@
                 <w:sz w:val="24"/>
                 <w:szCs w:val="24"/>
               </w:rPr>
-              <w:t>250.000 FCFA</w:t>
+              <w:t>511500</w:t>
             </w:r>
           </w:p>
         </w:tc>
@@ -13084,7 +11608,7 @@
                 <w:sz w:val="24"/>
                 <w:szCs w:val="24"/>
               </w:rPr>
-              <w:t>2</w:t>
+              <w:t>5.626500</w:t>
             </w:r>
             <w:r>
               <w:rPr>
@@ -13093,34 +11617,7 @@
                 <w:sz w:val="24"/>
                 <w:szCs w:val="24"/>
               </w:rPr>
-              <w:t>.</w:t>
-            </w:r>
-            <w:r>
-              <w:rPr>
-                <w:rFonts w:ascii="Times New Roman" w:hAnsi="Times New Roman" w:cs="Times New Roman"/>
-                <w:b/>
-                <w:sz w:val="24"/>
-                <w:szCs w:val="24"/>
-              </w:rPr>
-              <w:t>30</w:t>
-            </w:r>
-            <w:r>
-              <w:rPr>
-                <w:rFonts w:ascii="Times New Roman" w:hAnsi="Times New Roman" w:cs="Times New Roman"/>
-                <w:b/>
-                <w:sz w:val="24"/>
-                <w:szCs w:val="24"/>
-              </w:rPr>
-              <w:t>0</w:t>
-            </w:r>
-            <w:r>
-              <w:rPr>
-                <w:rFonts w:ascii="Times New Roman" w:hAnsi="Times New Roman" w:cs="Times New Roman"/>
-                <w:b/>
-                <w:sz w:val="24"/>
-                <w:szCs w:val="24"/>
-              </w:rPr>
-              <w:t>.000 FCFA</w:t>
+              <w:t xml:space="preserve"> FCFA</w:t>
             </w:r>
           </w:p>
         </w:tc>
@@ -13172,27 +11669,85 @@
           <w:rFonts w:ascii="Times New Roman" w:hAnsi="Times New Roman" w:cs="Times New Roman"/>
           <w:sz w:val="24"/>
           <w:szCs w:val="24"/>
-          <w:lang w:val="af-ZA"/>
-        </w:rPr>
-      </w:pPr>
-      <w:r>
-        <w:rPr>
+        </w:rPr>
+      </w:pPr>
+      <w:r>
+        <w:rPr>
+          <w:rFonts w:ascii="Times New Roman" w:hAnsi="Times New Roman" w:cs="Times New Roman"/>
+          <w:sz w:val="24"/>
+          <w:szCs w:val="24"/>
+          <w:lang w:val="af-ZA"/>
+        </w:rPr>
+        <w:t xml:space="preserve">            </w:t>
+      </w:r>
+      <w:r>
+        <w:rPr>
+          <w:rFonts w:ascii="Times New Roman" w:hAnsi="Times New Roman" w:cs="Times New Roman"/>
+          <w:sz w:val="24"/>
+          <w:szCs w:val="24"/>
+        </w:rPr>
+        <w:t>Le projet ainsi présenté est à réaliser dans un délai de</w:t>
+      </w:r>
+      <w:r>
+        <w:rPr>
+          <w:rFonts w:ascii="Times New Roman" w:hAnsi="Times New Roman" w:cs="Times New Roman"/>
+          <w:sz w:val="24"/>
+          <w:szCs w:val="24"/>
+        </w:rPr>
+        <w:t xml:space="preserve"> </w:t>
+      </w:r>
+      <w:r>
+        <w:rPr>
+          <w:rFonts w:ascii="Times New Roman" w:hAnsi="Times New Roman" w:cs="Times New Roman"/>
+          <w:sz w:val="24"/>
+          <w:szCs w:val="24"/>
+        </w:rPr>
+        <w:t>cinq</w:t>
+      </w:r>
+      <w:r>
+        <w:rPr>
+          <w:rFonts w:ascii="Times New Roman" w:hAnsi="Times New Roman" w:cs="Times New Roman"/>
+          <w:sz w:val="24"/>
+          <w:szCs w:val="24"/>
+        </w:rPr>
+        <w:t xml:space="preserve"> mois</w:t>
+      </w:r>
+      <w:r>
+        <w:rPr>
+          <w:rFonts w:ascii="Times New Roman" w:hAnsi="Times New Roman" w:cs="Times New Roman"/>
+          <w:sz w:val="24"/>
+          <w:szCs w:val="24"/>
+        </w:rPr>
+        <w:t>.</w:t>
+      </w:r>
+    </w:p>
+    <w:p>
+      <w:pPr>
+        <w:tabs>
+          <w:tab w:val="left" w:pos="1920"/>
+        </w:tabs>
+        <w:spacing w:line="360" w:lineRule="auto"/>
+        <w:jc w:val="both"/>
+        <w:rPr>
+          <w:rFonts w:ascii="Times New Roman" w:hAnsi="Times New Roman" w:cs="Times New Roman"/>
+          <w:sz w:val="24"/>
+          <w:szCs w:val="24"/>
+          <w:lang w:val="af-ZA"/>
+        </w:rPr>
+      </w:pPr>
+      <w:r>
+        <w:rPr>
+          <w:rFonts w:ascii="Times New Roman" w:hAnsi="Times New Roman" w:cs="Times New Roman"/>
           <w:noProof/>
-          <w:lang w:val="fr-FR" w:eastAsia="fr-FR"/>
+          <w:sz w:val="24"/>
+          <w:szCs w:val="24"/>
+          <w:lang w:val="af-ZA"/>
         </w:rPr>
         <w:drawing>
-          <wp:anchor distT="0" distB="0" distL="114300" distR="114300" simplePos="0" relativeHeight="251653120" behindDoc="0" locked="0" layoutInCell="1" allowOverlap="1" wp14:anchorId="44AAE8AC" wp14:editId="0EE95DFF">
-            <wp:simplePos x="0" y="0"/>
-            <wp:positionH relativeFrom="column">
-              <wp:posOffset>-82550</wp:posOffset>
-            </wp:positionH>
-            <wp:positionV relativeFrom="page">
-              <wp:posOffset>2681605</wp:posOffset>
-            </wp:positionV>
-            <wp:extent cx="6031230" cy="6774815"/>
+          <wp:inline distT="0" distB="0" distL="0" distR="0" wp14:anchorId="4DFE009E" wp14:editId="2B853E42">
+            <wp:extent cx="6823840" cy="6789420"/>
             <wp:effectExtent l="0" t="0" r="0" b="0"/>
-            <wp:wrapSquare wrapText="bothSides"/>
-            <wp:docPr id="1043609233" name="Image 5"/>
+            <wp:docPr id="1161772060" name="Image 3"/>
             <wp:cNvGraphicFramePr>
               <a:graphicFrameLocks xmlns:a="http://schemas.openxmlformats.org/drawingml/2006/main" noChangeAspect="1"/>
             </wp:cNvGraphicFramePr>
@@ -13200,7 +11755,7 @@
               <a:graphicData uri="http://schemas.openxmlformats.org/drawingml/2006/picture">
                 <pic:pic xmlns:pic="http://schemas.openxmlformats.org/drawingml/2006/picture">
                   <pic:nvPicPr>
-                    <pic:cNvPr id="1043609233" name="Image 1043609233"/>
+                    <pic:cNvPr id="1161772060" name="Image 1161772060"/>
                     <pic:cNvPicPr/>
                   </pic:nvPicPr>
                   <pic:blipFill rotWithShape="1">
@@ -13211,13 +11766,13 @@
                         </a:ext>
                       </a:extLst>
                     </a:blip>
-                    <a:srcRect t="1630" b="8074"/>
+                    <a:srcRect l="39059" t="20874" r="11299" b="9257"/>
                     <a:stretch/>
                   </pic:blipFill>
                   <pic:spPr bwMode="auto">
                     <a:xfrm>
                       <a:off x="0" y="0"/>
-                      <a:ext cx="6031230" cy="6774815"/>
+                      <a:ext cx="6866963" cy="6832325"/>
                     </a:xfrm>
                     <a:prstGeom prst="rect">
                       <a:avLst/>
@@ -13234,55 +11789,8 @@
                 </pic:pic>
               </a:graphicData>
             </a:graphic>
-            <wp14:sizeRelH relativeFrom="margin">
-              <wp14:pctWidth>0</wp14:pctWidth>
-            </wp14:sizeRelH>
-            <wp14:sizeRelV relativeFrom="margin">
-              <wp14:pctHeight>0</wp14:pctHeight>
-            </wp14:sizeRelV>
-          </wp:anchor>
+          </wp:inline>
         </w:drawing>
-      </w:r>
-      <w:r>
-        <w:rPr>
-          <w:rFonts w:ascii="Times New Roman" w:hAnsi="Times New Roman" w:cs="Times New Roman"/>
-          <w:sz w:val="24"/>
-          <w:szCs w:val="24"/>
-          <w:lang w:val="af-ZA"/>
-        </w:rPr>
-        <w:t xml:space="preserve">            </w:t>
-      </w:r>
-      <w:r>
-        <w:rPr>
-          <w:rFonts w:ascii="Times New Roman" w:hAnsi="Times New Roman" w:cs="Times New Roman"/>
-          <w:sz w:val="24"/>
-          <w:szCs w:val="24"/>
-        </w:rPr>
-        <w:t>Le projet ainsi présenté est à réaliser dans un délai de</w:t>
-      </w:r>
-      <w:r>
-        <w:rPr>
-          <w:rFonts w:ascii="Times New Roman" w:hAnsi="Times New Roman" w:cs="Times New Roman"/>
-          <w:sz w:val="24"/>
-          <w:szCs w:val="24"/>
-        </w:rPr>
-        <w:t xml:space="preserve"> quatre</w:t>
-      </w:r>
-      <w:r>
-        <w:rPr>
-          <w:rFonts w:ascii="Times New Roman" w:hAnsi="Times New Roman" w:cs="Times New Roman"/>
-          <w:sz w:val="24"/>
-          <w:szCs w:val="24"/>
-        </w:rPr>
-        <w:t xml:space="preserve"> mois</w:t>
-      </w:r>
-      <w:r>
-        <w:rPr>
-          <w:rFonts w:ascii="Times New Roman" w:hAnsi="Times New Roman" w:cs="Times New Roman"/>
-          <w:sz w:val="24"/>
-          <w:szCs w:val="24"/>
-        </w:rPr>
-        <w:t>.</w:t>
       </w:r>
     </w:p>
     <w:p>
@@ -13316,6 +11824,7 @@
           <w:color w:val="ED7D31" w:themeColor="accent2"/>
           <w:u w:val="single"/>
         </w:rPr>
+        <w:lastRenderedPageBreak/>
         <w:t xml:space="preserve">Figure </w:t>
       </w:r>
       <w:r>
@@ -13744,6 +12253,7 @@
           <w:szCs w:val="24"/>
           <w:lang w:val="af-ZA"/>
         </w:rPr>
+        <w:lastRenderedPageBreak/>
         <w:pict w14:anchorId="60FCEA87">
           <v:shape id="_x0000_s2067" type="#_x0000_t97" style="position:absolute;margin-left:27.55pt;margin-top:-1.9pt;width:426pt;height:68.25pt;z-index:251661312;visibility:visible;mso-wrap-distance-left:0;mso-wrap-distance-right:1.5pt;mso-wrap-distance-bottom:.9pt;mso-position-horizontal-relative:margin;v-text-anchor:middle" o:allowincell="f" fillcolor="#ed7d31 [3205]" stroked="f" strokecolor="#f2f2f2 [3041]" strokeweight="3pt">
             <v:stroke joinstyle="miter"/>
@@ -17265,7 +15775,7 @@
           <w:noProof/>
         </w:rPr>
         <w:drawing>
-          <wp:inline distT="0" distB="0" distL="0" distR="0" wp14:anchorId="29E0B739" wp14:editId="311821E4">
+          <wp:inline distT="0" distB="0" distL="0" distR="0" wp14:anchorId="29E0B739" wp14:editId="2C884341">
             <wp:extent cx="5760720" cy="5471795"/>
             <wp:effectExtent l="0" t="0" r="0" b="0"/>
             <wp:docPr id="962353893" name="Image 1"/>
@@ -19788,28 +18298,19 @@
           <w:lang w:val="af-ZA"/>
         </w:rPr>
       </w:pPr>
-    </w:p>
-    <w:p>
-      <w:pPr>
-        <w:rPr>
-          <w:lang w:val="af-ZA"/>
-        </w:rPr>
-      </w:pPr>
-    </w:p>
-    <w:p>
-      <w:pPr>
-        <w:keepNext/>
-      </w:pPr>
-      <w:r>
-        <w:rPr>
+      <w:r>
+        <w:rPr>
+          <w:rFonts w:cs="Times New Roman"/>
           <w:noProof/>
-          <w:lang w:val="fr-FR" w:eastAsia="fr-FR"/>
-        </w:rPr>
+          <w:color w:val="ED7D31" w:themeColor="accent2"/>
+          <w:lang w:val="af-ZA"/>
+        </w:rPr>
+        <w:lastRenderedPageBreak/>
         <w:drawing>
-          <wp:inline distT="0" distB="0" distL="0" distR="0" wp14:anchorId="53946F6B" wp14:editId="69AB60FF">
-            <wp:extent cx="5760720" cy="3558540"/>
+          <wp:inline distT="0" distB="0" distL="0" distR="0" wp14:anchorId="641A7BF7" wp14:editId="0398BBFF">
+            <wp:extent cx="5735320" cy="3356983"/>
             <wp:effectExtent l="0" t="0" r="0" b="0"/>
-            <wp:docPr id="725296296" name="Image 6"/>
+            <wp:docPr id="2048757149" name="Image 2"/>
             <wp:cNvGraphicFramePr>
               <a:graphicFrameLocks xmlns:a="http://schemas.openxmlformats.org/drawingml/2006/main" noChangeAspect="1"/>
             </wp:cNvGraphicFramePr>
@@ -19817,7 +18318,7 @@
               <a:graphicData uri="http://schemas.openxmlformats.org/drawingml/2006/picture">
                 <pic:pic xmlns:pic="http://schemas.openxmlformats.org/drawingml/2006/picture">
                   <pic:nvPicPr>
-                    <pic:cNvPr id="725296296" name="Image 725296296"/>
+                    <pic:cNvPr id="2048757149" name="Image 2048757149"/>
                     <pic:cNvPicPr/>
                   </pic:nvPicPr>
                   <pic:blipFill>
@@ -19835,7 +18336,7 @@
                   <pic:spPr>
                     <a:xfrm>
                       <a:off x="0" y="0"/>
-                      <a:ext cx="5760720" cy="3558540"/>
+                      <a:ext cx="5748822" cy="3364886"/>
                     </a:xfrm>
                     <a:prstGeom prst="rect">
                       <a:avLst/>
@@ -19847,6 +18348,18 @@
           </wp:inline>
         </w:drawing>
       </w:r>
+    </w:p>
+    <w:p>
+      <w:pPr>
+        <w:rPr>
+          <w:lang w:val="af-ZA"/>
+        </w:rPr>
+      </w:pPr>
+    </w:p>
+    <w:p>
+      <w:pPr>
+        <w:keepNext/>
+      </w:pPr>
     </w:p>
     <w:p>
       <w:pPr>
@@ -23374,7 +21887,7 @@
           <w:lang w:val="af-ZA"/>
         </w:rPr>
         <w:drawing>
-          <wp:inline distT="0" distB="0" distL="0" distR="0" wp14:anchorId="0F511CD3" wp14:editId="71825C34">
+          <wp:inline distT="0" distB="0" distL="0" distR="0" wp14:anchorId="0F511CD3" wp14:editId="0E10909B">
             <wp:extent cx="1200647" cy="748095"/>
             <wp:effectExtent l="0" t="0" r="0" b="0"/>
             <wp:docPr id="999440651" name="Image 3"/>
@@ -23807,7 +22320,7 @@
           <w:lang w:val="af-ZA"/>
         </w:rPr>
         <w:drawing>
-          <wp:inline distT="0" distB="0" distL="0" distR="0" wp14:anchorId="34F41EB7" wp14:editId="581D2787">
+          <wp:inline distT="0" distB="0" distL="0" distR="0" wp14:anchorId="34F41EB7" wp14:editId="21888986">
             <wp:extent cx="683813" cy="683813"/>
             <wp:effectExtent l="0" t="0" r="0" b="0"/>
             <wp:docPr id="1945723374" name="Image 1"/>
@@ -26977,7 +25490,7 @@
           <w:lang w:val="af-ZA"/>
         </w:rPr>
         <w:drawing>
-          <wp:inline distT="0" distB="0" distL="0" distR="0" wp14:anchorId="635DD12E" wp14:editId="4024A00F">
+          <wp:inline distT="0" distB="0" distL="0" distR="0" wp14:anchorId="635DD12E" wp14:editId="175B3838">
             <wp:extent cx="6455410" cy="3006969"/>
             <wp:effectExtent l="0" t="0" r="0" b="0"/>
             <wp:docPr id="9618570" name="Image 5"/>
@@ -42528,14 +41041,14 @@
     <w:charset w:val="00"/>
     <w:family w:val="swiss"/>
     <w:pitch w:val="variable"/>
-    <w:sig w:usb0="E4002EFF" w:usb1="C000247B" w:usb2="00000009" w:usb3="00000000" w:csb0="000001FF" w:csb1="00000000"/>
+    <w:sig w:usb0="E4002EFF" w:usb1="C200247B" w:usb2="00000009" w:usb3="00000000" w:csb0="000001FF" w:csb1="00000000"/>
   </w:font>
   <w:font w:name="Calibri Light">
     <w:panose1 w:val="020F0302020204030204"/>
     <w:charset w:val="00"/>
     <w:family w:val="swiss"/>
     <w:pitch w:val="variable"/>
-    <w:sig w:usb0="E4002EFF" w:usb1="C000247B" w:usb2="00000009" w:usb3="00000000" w:csb0="000001FF" w:csb1="00000000"/>
+    <w:sig w:usb0="E4002EFF" w:usb1="C200247B" w:usb2="00000009" w:usb3="00000000" w:csb0="000001FF" w:csb1="00000000"/>
   </w:font>
   <w:font w:name="Lohit Devanagari">
     <w:altName w:val="Cambria"/>
@@ -42580,6 +41093,7 @@
     <w:rsid w:val="000B1410"/>
     <w:rsid w:val="0012232C"/>
     <w:rsid w:val="0017371C"/>
+    <w:rsid w:val="001F6BF0"/>
     <w:rsid w:val="0021227F"/>
     <w:rsid w:val="00215593"/>
     <w:rsid w:val="002A5AED"/>
@@ -42602,6 +41116,7 @@
     <w:rsid w:val="00676A9B"/>
     <w:rsid w:val="00683CB8"/>
     <w:rsid w:val="0068614F"/>
+    <w:rsid w:val="00686E6F"/>
     <w:rsid w:val="00687DEF"/>
     <w:rsid w:val="00761F71"/>
     <w:rsid w:val="007745CB"/>

</xml_diff>